<commit_message>
Mockup posulantes en proceso
</commit_message>
<xml_diff>
--- a/desarrollo/FRSIAAATR/Requisitos/FRSIAAATR_LR.docx
+++ b/desarrollo/FRSIAAATR/Requisitos/FRSIAAATR_LR.docx
@@ -453,7 +453,7 @@
           <w:docPartGallery w:val="Table of Contents"/>
           <w:docPartUnique w:val="true"/>
         </w:docPartObj>
-        <w:id w:val="149685220"/>
+        <w:id w:val="716498028"/>
       </w:sdtPr>
       <w:sdtContent>
         <w:p>
@@ -2693,10 +2693,105 @@
       <w:pPr>
         <w:pStyle w:val="Normal"/>
         <w:spacing w:before="0" w:after="200"/>
+        <w:rPr>
+          <w:rFonts w:ascii="Arial" w:hAnsi="Arial"/>
+          <w:b w:val="false"/>
+          <w:i w:val="false"/>
+          <w:caps w:val="false"/>
+          <w:smallCaps w:val="false"/>
+          <w:strike w:val="false"/>
+          <w:dstrike w:val="false"/>
+          <w:color w:val="000000"/>
+          <w:sz w:val="22"/>
+          <w:u w:val="none"/>
+          <w:effect w:val="none"/>
+        </w:rPr>
+      </w:pPr>
+      <w:r>
+        <w:rPr>
+          <w:rFonts w:ascii="Arial" w:hAnsi="Arial"/>
+          <w:b w:val="false"/>
+          <w:i w:val="false"/>
+          <w:caps w:val="false"/>
+          <w:smallCaps w:val="false"/>
+          <w:strike w:val="false"/>
+          <w:dstrike w:val="false"/>
+          <w:color w:val="000000"/>
+          <w:sz w:val="22"/>
+          <w:u w:val="none"/>
+          <w:effect w:val="none"/>
+        </w:rPr>
+        <w:t>Procesamiento de constancias:</w:t>
+      </w:r>
+    </w:p>
+    <w:p>
+      <w:pPr>
+        <w:pStyle w:val="Normal"/>
+        <w:numPr>
+          <w:ilvl w:val="0"/>
+          <w:numId w:val="5"/>
+        </w:numPr>
+        <w:spacing w:before="0" w:after="200"/>
         <w:rPr/>
       </w:pPr>
       <w:r>
         <w:rPr/>
+        <w:t>Grilla postulantes en procesamiento de constancia</w:t>
+      </w:r>
+    </w:p>
+    <w:p>
+      <w:pPr>
+        <w:pStyle w:val="Normal"/>
+        <w:spacing w:before="0" w:after="200"/>
+        <w:rPr/>
+      </w:pPr>
+      <w:r>
+        <w:rPr/>
+        <w:drawing>
+          <wp:anchor behindDoc="0" distT="0" distB="0" distL="0" distR="0" simplePos="0" locked="0" layoutInCell="1" allowOverlap="1" relativeHeight="3">
+            <wp:simplePos x="0" y="0"/>
+            <wp:positionH relativeFrom="column">
+              <wp:align>center</wp:align>
+            </wp:positionH>
+            <wp:positionV relativeFrom="paragraph">
+              <wp:posOffset>635</wp:posOffset>
+            </wp:positionV>
+            <wp:extent cx="5400040" cy="3833495"/>
+            <wp:effectExtent l="0" t="0" r="0" b="0"/>
+            <wp:wrapSquare wrapText="largest"/>
+            <wp:docPr id="2" name="Image2" descr=""/>
+            <wp:cNvGraphicFramePr>
+              <a:graphicFrameLocks xmlns:a="http://schemas.openxmlformats.org/drawingml/2006/main" noChangeAspect="1"/>
+            </wp:cNvGraphicFramePr>
+            <a:graphic xmlns:a="http://schemas.openxmlformats.org/drawingml/2006/main">
+              <a:graphicData uri="http://schemas.openxmlformats.org/drawingml/2006/picture">
+                <pic:pic xmlns:pic="http://schemas.openxmlformats.org/drawingml/2006/picture">
+                  <pic:nvPicPr>
+                    <pic:cNvPr id="2" name="Image2" descr=""/>
+                    <pic:cNvPicPr>
+                      <a:picLocks noChangeAspect="1" noChangeArrowheads="1"/>
+                    </pic:cNvPicPr>
+                  </pic:nvPicPr>
+                  <pic:blipFill>
+                    <a:blip r:embed="rId3"/>
+                    <a:stretch>
+                      <a:fillRect/>
+                    </a:stretch>
+                  </pic:blipFill>
+                  <pic:spPr bwMode="auto">
+                    <a:xfrm>
+                      <a:off x="0" y="0"/>
+                      <a:ext cx="5400040" cy="3833495"/>
+                    </a:xfrm>
+                    <a:prstGeom prst="rect">
+                      <a:avLst/>
+                    </a:prstGeom>
+                  </pic:spPr>
+                </pic:pic>
+              </a:graphicData>
+            </a:graphic>
+          </wp:anchor>
+        </w:drawing>
       </w:r>
     </w:p>
     <w:sectPr>
@@ -3218,6 +3313,152 @@
       </w:rPr>
     </w:lvl>
   </w:abstractNum>
+  <w:abstractNum w:abstractNumId="5">
+    <w:lvl w:ilvl="0">
+      <w:start w:val="1"/>
+      <w:numFmt w:val="bullet"/>
+      <w:lvlText w:val=""/>
+      <w:lvlJc w:val="left"/>
+      <w:pPr>
+        <w:tabs>
+          <w:tab w:val="num" w:pos="720"/>
+        </w:tabs>
+        <w:ind w:left="720" w:hanging="360"/>
+      </w:pPr>
+      <w:rPr>
+        <w:rFonts w:ascii="Symbol" w:hAnsi="Symbol" w:cs="Symbol" w:hint="default"/>
+        <w:rFonts w:cs="OpenSymbol"/>
+      </w:rPr>
+    </w:lvl>
+    <w:lvl w:ilvl="1">
+      <w:start w:val="1"/>
+      <w:numFmt w:val="bullet"/>
+      <w:lvlText w:val="◦"/>
+      <w:lvlJc w:val="left"/>
+      <w:pPr>
+        <w:tabs>
+          <w:tab w:val="num" w:pos="1080"/>
+        </w:tabs>
+        <w:ind w:left="1080" w:hanging="360"/>
+      </w:pPr>
+      <w:rPr>
+        <w:rFonts w:ascii="OpenSymbol" w:hAnsi="OpenSymbol" w:cs="OpenSymbol" w:hint="default"/>
+        <w:rFonts w:cs="OpenSymbol"/>
+      </w:rPr>
+    </w:lvl>
+    <w:lvl w:ilvl="2">
+      <w:start w:val="1"/>
+      <w:numFmt w:val="bullet"/>
+      <w:lvlText w:val="▪"/>
+      <w:lvlJc w:val="left"/>
+      <w:pPr>
+        <w:tabs>
+          <w:tab w:val="num" w:pos="1440"/>
+        </w:tabs>
+        <w:ind w:left="1440" w:hanging="360"/>
+      </w:pPr>
+      <w:rPr>
+        <w:rFonts w:ascii="OpenSymbol" w:hAnsi="OpenSymbol" w:cs="OpenSymbol" w:hint="default"/>
+        <w:rFonts w:cs="OpenSymbol"/>
+      </w:rPr>
+    </w:lvl>
+    <w:lvl w:ilvl="3">
+      <w:start w:val="1"/>
+      <w:numFmt w:val="bullet"/>
+      <w:lvlText w:val=""/>
+      <w:lvlJc w:val="left"/>
+      <w:pPr>
+        <w:tabs>
+          <w:tab w:val="num" w:pos="1800"/>
+        </w:tabs>
+        <w:ind w:left="1800" w:hanging="360"/>
+      </w:pPr>
+      <w:rPr>
+        <w:rFonts w:ascii="Symbol" w:hAnsi="Symbol" w:cs="Symbol" w:hint="default"/>
+        <w:rFonts w:cs="OpenSymbol"/>
+      </w:rPr>
+    </w:lvl>
+    <w:lvl w:ilvl="4">
+      <w:start w:val="1"/>
+      <w:numFmt w:val="bullet"/>
+      <w:lvlText w:val="◦"/>
+      <w:lvlJc w:val="left"/>
+      <w:pPr>
+        <w:tabs>
+          <w:tab w:val="num" w:pos="2160"/>
+        </w:tabs>
+        <w:ind w:left="2160" w:hanging="360"/>
+      </w:pPr>
+      <w:rPr>
+        <w:rFonts w:ascii="OpenSymbol" w:hAnsi="OpenSymbol" w:cs="OpenSymbol" w:hint="default"/>
+        <w:rFonts w:cs="OpenSymbol"/>
+      </w:rPr>
+    </w:lvl>
+    <w:lvl w:ilvl="5">
+      <w:start w:val="1"/>
+      <w:numFmt w:val="bullet"/>
+      <w:lvlText w:val="▪"/>
+      <w:lvlJc w:val="left"/>
+      <w:pPr>
+        <w:tabs>
+          <w:tab w:val="num" w:pos="2520"/>
+        </w:tabs>
+        <w:ind w:left="2520" w:hanging="360"/>
+      </w:pPr>
+      <w:rPr>
+        <w:rFonts w:ascii="OpenSymbol" w:hAnsi="OpenSymbol" w:cs="OpenSymbol" w:hint="default"/>
+        <w:rFonts w:cs="OpenSymbol"/>
+      </w:rPr>
+    </w:lvl>
+    <w:lvl w:ilvl="6">
+      <w:start w:val="1"/>
+      <w:numFmt w:val="bullet"/>
+      <w:lvlText w:val=""/>
+      <w:lvlJc w:val="left"/>
+      <w:pPr>
+        <w:tabs>
+          <w:tab w:val="num" w:pos="2880"/>
+        </w:tabs>
+        <w:ind w:left="2880" w:hanging="360"/>
+      </w:pPr>
+      <w:rPr>
+        <w:rFonts w:ascii="Symbol" w:hAnsi="Symbol" w:cs="Symbol" w:hint="default"/>
+        <w:rFonts w:cs="OpenSymbol"/>
+      </w:rPr>
+    </w:lvl>
+    <w:lvl w:ilvl="7">
+      <w:start w:val="1"/>
+      <w:numFmt w:val="bullet"/>
+      <w:lvlText w:val="◦"/>
+      <w:lvlJc w:val="left"/>
+      <w:pPr>
+        <w:tabs>
+          <w:tab w:val="num" w:pos="3240"/>
+        </w:tabs>
+        <w:ind w:left="3240" w:hanging="360"/>
+      </w:pPr>
+      <w:rPr>
+        <w:rFonts w:ascii="OpenSymbol" w:hAnsi="OpenSymbol" w:cs="OpenSymbol" w:hint="default"/>
+        <w:rFonts w:cs="OpenSymbol"/>
+      </w:rPr>
+    </w:lvl>
+    <w:lvl w:ilvl="8">
+      <w:start w:val="1"/>
+      <w:numFmt w:val="bullet"/>
+      <w:lvlText w:val="▪"/>
+      <w:lvlJc w:val="left"/>
+      <w:pPr>
+        <w:tabs>
+          <w:tab w:val="num" w:pos="3600"/>
+        </w:tabs>
+        <w:ind w:left="3600" w:hanging="360"/>
+      </w:pPr>
+      <w:rPr>
+        <w:rFonts w:ascii="OpenSymbol" w:hAnsi="OpenSymbol" w:cs="OpenSymbol" w:hint="default"/>
+        <w:rFonts w:cs="OpenSymbol"/>
+      </w:rPr>
+    </w:lvl>
+  </w:abstractNum>
   <w:num w:numId="1">
     <w:abstractNumId w:val="1"/>
   </w:num>
@@ -3229,6 +3470,9 @@
   </w:num>
   <w:num w:numId="4">
     <w:abstractNumId w:val="4"/>
+  </w:num>
+  <w:num w:numId="5">
+    <w:abstractNumId w:val="5"/>
   </w:num>
 </w:numbering>
 </file>

</xml_diff>

<commit_message>
Creacion de prototipos de menu admin y grilla solicitud
</commit_message>
<xml_diff>
--- a/desarrollo/FRSIAAATR/Requisitos/FRSIAAATR_LR.docx
+++ b/desarrollo/FRSIAAATR/Requisitos/FRSIAAATR_LR.docx
@@ -1,6 +1,6 @@
 
 <file path=word/document.xml><?xml version="1.0" encoding="utf-8"?>
-<w:document xmlns:wpc="http://schemas.microsoft.com/office/word/2010/wordprocessingCanvas" xmlns:cx="http://schemas.microsoft.com/office/drawing/2014/chartex" xmlns:cx1="http://schemas.microsoft.com/office/drawing/2015/9/8/chartex" xmlns:cx2="http://schemas.microsoft.com/office/drawing/2015/10/21/chartex" xmlns:cx3="http://schemas.microsoft.com/office/drawing/2016/5/9/chartex" xmlns:cx4="http://schemas.microsoft.com/office/drawing/2016/5/10/chartex" xmlns:cx5="http://schemas.microsoft.com/office/drawing/2016/5/11/chartex" xmlns:cx6="http://schemas.microsoft.com/office/drawing/2016/5/12/chartex" xmlns:cx7="http://schemas.microsoft.com/office/drawing/2016/5/13/chartex" xmlns:cx8="http://schemas.microsoft.com/office/drawing/2016/5/14/chartex" xmlns:mc="http://schemas.openxmlformats.org/markup-compatibility/2006" xmlns:aink="http://schemas.microsoft.com/office/drawing/2016/ink" xmlns:am3d="http://schemas.microsoft.com/office/drawing/2017/model3d" xmlns:o="urn:schemas-microsoft-com:office:office" xmlns:r="http://schemas.openxmlformats.org/officeDocument/2006/relationships" xmlns:m="http://schemas.openxmlformats.org/officeDocument/2006/math" xmlns:v="urn:schemas-microsoft-com:vml" xmlns:wp14="http://schemas.microsoft.com/office/word/2010/wordprocessingDrawing" xmlns:wp="http://schemas.openxmlformats.org/drawingml/2006/wordprocessingDrawing" xmlns:w10="urn:schemas-microsoft-com:office:word" xmlns:w="http://schemas.openxmlformats.org/wordprocessingml/2006/main" xmlns:w14="http://schemas.microsoft.com/office/word/2010/wordml" xmlns:w15="http://schemas.microsoft.com/office/word/2012/wordml" xmlns:w16cex="http://schemas.microsoft.com/office/word/2018/wordml/cex" xmlns:w16cid="http://schemas.microsoft.com/office/word/2016/wordml/cid" xmlns:w16="http://schemas.microsoft.com/office/word/2018/wordml" xmlns:w16se="http://schemas.microsoft.com/office/word/2015/wordml/symex" xmlns:wpg="http://schemas.microsoft.com/office/word/2010/wordprocessingGroup" xmlns:wpi="http://schemas.microsoft.com/office/word/2010/wordprocessingInk" xmlns:wne="http://schemas.microsoft.com/office/word/2006/wordml" xmlns:wps="http://schemas.microsoft.com/office/word/2010/wordprocessingShape" mc:Ignorable="w14 w15 w16se w16cid w16 w16cex wp14">
+<w:document xmlns:wpc="http://schemas.microsoft.com/office/word/2010/wordprocessingCanvas" xmlns:cx="http://schemas.microsoft.com/office/drawing/2014/chartex" xmlns:mc="http://schemas.openxmlformats.org/markup-compatibility/2006" xmlns:o="urn:schemas-microsoft-com:office:office" xmlns:r="http://schemas.openxmlformats.org/officeDocument/2006/relationships" xmlns:m="http://schemas.openxmlformats.org/officeDocument/2006/math" xmlns:v="urn:schemas-microsoft-com:vml" xmlns:wp14="http://schemas.microsoft.com/office/word/2010/wordprocessingDrawing" xmlns:wp="http://schemas.openxmlformats.org/drawingml/2006/wordprocessingDrawing" xmlns:w10="urn:schemas-microsoft-com:office:word" xmlns:w="http://schemas.openxmlformats.org/wordprocessingml/2006/main" xmlns:w14="http://schemas.microsoft.com/office/word/2010/wordml" xmlns:w15="http://schemas.microsoft.com/office/word/2012/wordml" xmlns:w16se="http://schemas.microsoft.com/office/word/2015/wordml/symex" xmlns:wpg="http://schemas.microsoft.com/office/word/2010/wordprocessingGroup" xmlns:wpi="http://schemas.microsoft.com/office/word/2010/wordprocessingInk" xmlns:wne="http://schemas.microsoft.com/office/word/2006/wordml" xmlns:wps="http://schemas.microsoft.com/office/word/2010/wordprocessingShape" mc:Ignorable="w14 w15 w16se wp14">
   <w:body>
     <w:p>
       <w:pPr>
@@ -587,13 +587,7 @@
               <w:rPr>
                 <w:webHidden/>
               </w:rPr>
-              <w:instrText>PAGERE</w:instrText>
-            </w:r>
-            <w:r>
-              <w:rPr>
-                <w:webHidden/>
-              </w:rPr>
-              <w:instrText>F _Toc44341336 \h</w:instrText>
+              <w:instrText>PAGEREF _Toc44341336 \h</w:instrText>
             </w:r>
             <w:r>
               <w:rPr>
@@ -893,15 +887,7 @@
                 <w:rFonts w:ascii="Times New Roman" w:hAnsi="Times New Roman" w:cs="Times New Roman"/>
                 <w:sz w:val="24"/>
               </w:rPr>
-              <w:t>D</w:t>
-            </w:r>
-            <w:r>
-              <w:rPr>
-                <w:rStyle w:val="IndexLink"/>
-                <w:rFonts w:ascii="Times New Roman" w:hAnsi="Times New Roman" w:cs="Times New Roman"/>
-                <w:sz w:val="24"/>
-              </w:rPr>
-              <w:t>efiniciones, acrónimos y abreviaturas</w:t>
+              <w:t>Definiciones, acrónimos y abreviaturas</w:t>
             </w:r>
             <w:r>
               <w:rPr>
@@ -1268,16 +1254,7 @@
                 <w:webHidden/>
                 <w:sz w:val="24"/>
               </w:rPr>
-              <w:t>2</w:t>
-            </w:r>
-            <w:r>
-              <w:rPr>
-                <w:rStyle w:val="IndexLink"/>
-                <w:rFonts w:ascii="Times New Roman" w:hAnsi="Times New Roman" w:cs="Times New Roman"/>
-                <w:webHidden/>
-                <w:sz w:val="24"/>
-              </w:rPr>
-              <w:t>.2</w:t>
+              <w:t>2.2</w:t>
             </w:r>
             <w:r>
               <w:rPr>
@@ -2074,15 +2051,7 @@
                 <w:rFonts w:ascii="Times New Roman" w:hAnsi="Times New Roman" w:cs="Times New Roman"/>
                 <w:sz w:val="24"/>
               </w:rPr>
-              <w:t>Interfa</w:t>
-            </w:r>
-            <w:r>
-              <w:rPr>
-                <w:rStyle w:val="IndexLink"/>
-                <w:rFonts w:ascii="Times New Roman" w:hAnsi="Times New Roman" w:cs="Times New Roman"/>
-                <w:sz w:val="24"/>
-              </w:rPr>
-              <w:t>ces de comunicación</w:t>
+              <w:t>Interfaces de comunicación</w:t>
             </w:r>
             <w:r>
               <w:rPr>
@@ -2390,15 +2359,7 @@
                 <w:rFonts w:ascii="Times New Roman" w:hAnsi="Times New Roman" w:cs="Times New Roman"/>
                 <w:sz w:val="24"/>
               </w:rPr>
-              <w:t>Req</w:t>
-            </w:r>
-            <w:r>
-              <w:rPr>
-                <w:rStyle w:val="IndexLink"/>
-                <w:rFonts w:ascii="Times New Roman" w:hAnsi="Times New Roman" w:cs="Times New Roman"/>
-                <w:sz w:val="24"/>
-              </w:rPr>
-              <w:t>uisitos de hardware</w:t>
+              <w:t>Requisitos de hardware</w:t>
             </w:r>
             <w:r>
               <w:rPr>
@@ -2540,6 +2501,7 @@
       <w:r>
         <w:rPr>
           <w:noProof/>
+          <w:lang w:eastAsia="es-PE"/>
         </w:rPr>
         <w:drawing>
           <wp:inline distT="0" distB="0" distL="0" distR="0" wp14:anchorId="7E880174" wp14:editId="3AA0FB3D">
@@ -2587,6 +2549,7 @@
       <w:r>
         <w:rPr>
           <w:noProof/>
+          <w:lang w:eastAsia="es-PE"/>
         </w:rPr>
         <w:drawing>
           <wp:inline distT="0" distB="0" distL="0" distR="0" wp14:anchorId="2E153270" wp14:editId="01B56F54">
@@ -2641,10 +2604,143 @@
         </w:numPr>
       </w:pPr>
       <w:r>
+        <w:drawing>
+          <wp:anchor distT="0" distB="0" distL="114300" distR="114300" simplePos="0" relativeHeight="251658240" behindDoc="0" locked="0" layoutInCell="1" allowOverlap="1" wp14:anchorId="42612D95" wp14:editId="60203004">
+            <wp:simplePos x="0" y="0"/>
+            <wp:positionH relativeFrom="column">
+              <wp:posOffset>300990</wp:posOffset>
+            </wp:positionH>
+            <wp:positionV relativeFrom="paragraph">
+              <wp:posOffset>271780</wp:posOffset>
+            </wp:positionV>
+            <wp:extent cx="5227320" cy="3753485"/>
+            <wp:effectExtent l="0" t="0" r="0" b="0"/>
+            <wp:wrapSquare wrapText="bothSides"/>
+            <wp:docPr id="5" name="Imagen 5"/>
+            <wp:cNvGraphicFramePr>
+              <a:graphicFrameLocks xmlns:a="http://schemas.openxmlformats.org/drawingml/2006/main" noChangeAspect="1"/>
+            </wp:cNvGraphicFramePr>
+            <a:graphic xmlns:a="http://schemas.openxmlformats.org/drawingml/2006/main">
+              <a:graphicData uri="http://schemas.openxmlformats.org/drawingml/2006/picture">
+                <pic:pic xmlns:pic="http://schemas.openxmlformats.org/drawingml/2006/picture">
+                  <pic:nvPicPr>
+                    <pic:cNvPr id="1" name=""/>
+                    <pic:cNvPicPr/>
+                  </pic:nvPicPr>
+                  <pic:blipFill>
+                    <a:blip r:embed="rId8">
+                      <a:extLst>
+                        <a:ext uri="{28A0092B-C50C-407E-A947-70E740481C1C}">
+                          <a14:useLocalDpi xmlns:a14="http://schemas.microsoft.com/office/drawing/2010/main" val="0"/>
+                        </a:ext>
+                      </a:extLst>
+                    </a:blip>
+                    <a:stretch>
+                      <a:fillRect/>
+                    </a:stretch>
+                  </pic:blipFill>
+                  <pic:spPr>
+                    <a:xfrm>
+                      <a:off x="0" y="0"/>
+                      <a:ext cx="5227320" cy="3753485"/>
+                    </a:xfrm>
+                    <a:prstGeom prst="rect">
+                      <a:avLst/>
+                    </a:prstGeom>
+                  </pic:spPr>
+                </pic:pic>
+              </a:graphicData>
+            </a:graphic>
+            <wp14:sizeRelH relativeFrom="margin">
+              <wp14:pctWidth>0</wp14:pctWidth>
+            </wp14:sizeRelH>
+            <wp14:sizeRelV relativeFrom="margin">
+              <wp14:pctHeight>0</wp14:pctHeight>
+            </wp14:sizeRelV>
+          </wp:anchor>
+        </w:drawing>
+      </w:r>
+      <w:r>
+        <w:t>Vista inicial de menú administrador</w:t>
+      </w:r>
+    </w:p>
+    <w:p>
+      <w:pPr>
+        <w:ind w:left="720"/>
+      </w:pPr>
+    </w:p>
+    <w:p>
+      <w:pPr>
+        <w:numPr>
+          <w:ilvl w:val="0"/>
+          <w:numId w:val="4"/>
+        </w:numPr>
+      </w:pPr>
+      <w:r>
+        <w:drawing>
+          <wp:anchor distT="0" distB="0" distL="114300" distR="114300" simplePos="0" relativeHeight="251659264" behindDoc="0" locked="0" layoutInCell="1" allowOverlap="1" wp14:anchorId="3694AA91" wp14:editId="573CC71B">
+            <wp:simplePos x="0" y="0"/>
+            <wp:positionH relativeFrom="margin">
+              <wp:align>right</wp:align>
+            </wp:positionH>
+            <wp:positionV relativeFrom="paragraph">
+              <wp:posOffset>286385</wp:posOffset>
+            </wp:positionV>
+            <wp:extent cx="5038725" cy="3848100"/>
+            <wp:effectExtent l="0" t="0" r="9525" b="0"/>
+            <wp:wrapSquare wrapText="bothSides"/>
+            <wp:docPr id="6" name="Imagen 6"/>
+            <wp:cNvGraphicFramePr>
+              <a:graphicFrameLocks xmlns:a="http://schemas.openxmlformats.org/drawingml/2006/main" noChangeAspect="1"/>
+            </wp:cNvGraphicFramePr>
+            <a:graphic xmlns:a="http://schemas.openxmlformats.org/drawingml/2006/main">
+              <a:graphicData uri="http://schemas.openxmlformats.org/drawingml/2006/picture">
+                <pic:pic xmlns:pic="http://schemas.openxmlformats.org/drawingml/2006/picture">
+                  <pic:nvPicPr>
+                    <pic:cNvPr id="1" name=""/>
+                    <pic:cNvPicPr/>
+                  </pic:nvPicPr>
+                  <pic:blipFill>
+                    <a:blip r:embed="rId9">
+                      <a:extLst>
+                        <a:ext uri="{28A0092B-C50C-407E-A947-70E740481C1C}">
+                          <a14:useLocalDpi xmlns:a14="http://schemas.microsoft.com/office/drawing/2010/main" val="0"/>
+                        </a:ext>
+                      </a:extLst>
+                    </a:blip>
+                    <a:stretch>
+                      <a:fillRect/>
+                    </a:stretch>
+                  </pic:blipFill>
+                  <pic:spPr>
+                    <a:xfrm>
+                      <a:off x="0" y="0"/>
+                      <a:ext cx="5038725" cy="3848100"/>
+                    </a:xfrm>
+                    <a:prstGeom prst="rect">
+                      <a:avLst/>
+                    </a:prstGeom>
+                  </pic:spPr>
+                </pic:pic>
+              </a:graphicData>
+            </a:graphic>
+            <wp14:sizeRelH relativeFrom="margin">
+              <wp14:pctWidth>0</wp14:pctWidth>
+            </wp14:sizeRelH>
+            <wp14:sizeRelV relativeFrom="margin">
+              <wp14:pctHeight>0</wp14:pctHeight>
+            </wp14:sizeRelV>
+          </wp:anchor>
+        </w:drawing>
+      </w:r>
+      <w:r>
         <w:t>Grilla de postulantes</w:t>
       </w:r>
     </w:p>
-    <w:p/>
+    <w:p>
+      <w:bookmarkStart w:id="0" w:name="_GoBack"/>
+      <w:bookmarkEnd w:id="0"/>
+    </w:p>
     <w:p>
       <w:pPr>
         <w:numPr>
@@ -2653,6 +2749,7 @@
         </w:numPr>
       </w:pPr>
       <w:r>
+        <w:lastRenderedPageBreak/>
         <w:t>Opción revisar:</w:t>
       </w:r>
     </w:p>
@@ -2660,6 +2757,7 @@
       <w:r>
         <w:rPr>
           <w:noProof/>
+          <w:lang w:eastAsia="es-PE"/>
         </w:rPr>
         <w:drawing>
           <wp:anchor distT="0" distB="0" distL="0" distR="0" simplePos="0" relativeHeight="2" behindDoc="0" locked="0" layoutInCell="1" allowOverlap="1" wp14:anchorId="3B03CA16" wp14:editId="1B6C8C54">
@@ -2687,7 +2785,7 @@
                     </pic:cNvPicPr>
                   </pic:nvPicPr>
                   <pic:blipFill>
-                    <a:blip r:embed="rId8"/>
+                    <a:blip r:embed="rId10"/>
                     <a:stretch>
                       <a:fillRect/>
                     </a:stretch>
@@ -2738,6 +2836,7 @@
       <w:r>
         <w:rPr>
           <w:noProof/>
+          <w:lang w:eastAsia="es-PE"/>
         </w:rPr>
         <w:lastRenderedPageBreak/>
         <w:drawing>
@@ -2766,7 +2865,7 @@
                     </pic:cNvPicPr>
                   </pic:nvPicPr>
                   <pic:blipFill>
-                    <a:blip r:embed="rId9"/>
+                    <a:blip r:embed="rId11"/>
                     <a:stretch>
                       <a:fillRect/>
                     </a:stretch>
@@ -2799,7 +2898,7 @@
 </file>
 
 <file path=word/numbering.xml><?xml version="1.0" encoding="utf-8"?>
-<w:numbering xmlns:wpc="http://schemas.microsoft.com/office/word/2010/wordprocessingCanvas" xmlns:cx="http://schemas.microsoft.com/office/drawing/2014/chartex" xmlns:cx1="http://schemas.microsoft.com/office/drawing/2015/9/8/chartex" xmlns:cx2="http://schemas.microsoft.com/office/drawing/2015/10/21/chartex" xmlns:cx3="http://schemas.microsoft.com/office/drawing/2016/5/9/chartex" xmlns:cx4="http://schemas.microsoft.com/office/drawing/2016/5/10/chartex" xmlns:cx5="http://schemas.microsoft.com/office/drawing/2016/5/11/chartex" xmlns:cx6="http://schemas.microsoft.com/office/drawing/2016/5/12/chartex" xmlns:cx7="http://schemas.microsoft.com/office/drawing/2016/5/13/chartex" xmlns:cx8="http://schemas.microsoft.com/office/drawing/2016/5/14/chartex" xmlns:mc="http://schemas.openxmlformats.org/markup-compatibility/2006" xmlns:aink="http://schemas.microsoft.com/office/drawing/2016/ink" xmlns:am3d="http://schemas.microsoft.com/office/drawing/2017/model3d" xmlns:o="urn:schemas-microsoft-com:office:office" xmlns:r="http://schemas.openxmlformats.org/officeDocument/2006/relationships" xmlns:m="http://schemas.openxmlformats.org/officeDocument/2006/math" xmlns:v="urn:schemas-microsoft-com:vml" xmlns:wp14="http://schemas.microsoft.com/office/word/2010/wordprocessingDrawing" xmlns:wp="http://schemas.openxmlformats.org/drawingml/2006/wordprocessingDrawing" xmlns:w10="urn:schemas-microsoft-com:office:word" xmlns:w="http://schemas.openxmlformats.org/wordprocessingml/2006/main" xmlns:w14="http://schemas.microsoft.com/office/word/2010/wordml" xmlns:w15="http://schemas.microsoft.com/office/word/2012/wordml" xmlns:w16cex="http://schemas.microsoft.com/office/word/2018/wordml/cex" xmlns:w16cid="http://schemas.microsoft.com/office/word/2016/wordml/cid" xmlns:w16="http://schemas.microsoft.com/office/word/2018/wordml" xmlns:w16se="http://schemas.microsoft.com/office/word/2015/wordml/symex" xmlns:wpg="http://schemas.microsoft.com/office/word/2010/wordprocessingGroup" xmlns:wpi="http://schemas.microsoft.com/office/word/2010/wordprocessingInk" xmlns:wne="http://schemas.microsoft.com/office/word/2006/wordml" xmlns:wps="http://schemas.microsoft.com/office/word/2010/wordprocessingShape" mc:Ignorable="w14 w15 w16se w16cid w16 w16cex wp14">
+<w:numbering xmlns:wpc="http://schemas.microsoft.com/office/word/2010/wordprocessingCanvas" xmlns:cx="http://schemas.microsoft.com/office/drawing/2014/chartex" xmlns:mc="http://schemas.openxmlformats.org/markup-compatibility/2006" xmlns:o="urn:schemas-microsoft-com:office:office" xmlns:r="http://schemas.openxmlformats.org/officeDocument/2006/relationships" xmlns:m="http://schemas.openxmlformats.org/officeDocument/2006/math" xmlns:v="urn:schemas-microsoft-com:vml" xmlns:wp14="http://schemas.microsoft.com/office/word/2010/wordprocessingDrawing" xmlns:wp="http://schemas.openxmlformats.org/drawingml/2006/wordprocessingDrawing" xmlns:w10="urn:schemas-microsoft-com:office:word" xmlns:w="http://schemas.openxmlformats.org/wordprocessingml/2006/main" xmlns:w14="http://schemas.microsoft.com/office/word/2010/wordml" xmlns:w15="http://schemas.microsoft.com/office/word/2012/wordml" xmlns:w16se="http://schemas.microsoft.com/office/word/2015/wordml/symex" xmlns:wpg="http://schemas.microsoft.com/office/word/2010/wordprocessingGroup" xmlns:wpi="http://schemas.microsoft.com/office/word/2010/wordprocessingInk" xmlns:wne="http://schemas.microsoft.com/office/word/2006/wordml" xmlns:wps="http://schemas.microsoft.com/office/word/2010/wordprocessingShape" mc:Ignorable="w14 w15 w16se wp14">
   <w:abstractNum w:abstractNumId="0" w15:restartNumberingAfterBreak="0">
     <w:nsid w:val="00BB34CD"/>
     <w:multiLevelType w:val="multilevel"/>
@@ -3457,7 +3556,7 @@
 </file>
 
 <file path=word/styles.xml><?xml version="1.0" encoding="utf-8"?>
-<w:styles xmlns:mc="http://schemas.openxmlformats.org/markup-compatibility/2006" xmlns:r="http://schemas.openxmlformats.org/officeDocument/2006/relationships" xmlns:w="http://schemas.openxmlformats.org/wordprocessingml/2006/main" xmlns:w14="http://schemas.microsoft.com/office/word/2010/wordml" xmlns:w15="http://schemas.microsoft.com/office/word/2012/wordml" xmlns:w16cex="http://schemas.microsoft.com/office/word/2018/wordml/cex" xmlns:w16cid="http://schemas.microsoft.com/office/word/2016/wordml/cid" xmlns:w16="http://schemas.microsoft.com/office/word/2018/wordml" xmlns:w16se="http://schemas.microsoft.com/office/word/2015/wordml/symex" mc:Ignorable="w14 w15 w16se w16cid w16 w16cex">
+<w:styles xmlns:mc="http://schemas.openxmlformats.org/markup-compatibility/2006" xmlns:r="http://schemas.openxmlformats.org/officeDocument/2006/relationships" xmlns:w="http://schemas.openxmlformats.org/wordprocessingml/2006/main" xmlns:w14="http://schemas.microsoft.com/office/word/2010/wordml" xmlns:w15="http://schemas.microsoft.com/office/word/2012/wordml" xmlns:w16se="http://schemas.microsoft.com/office/word/2015/wordml/symex" mc:Ignorable="w14 w15 w16se">
   <w:docDefaults>
     <w:rPrDefault>
       <w:rPr>
@@ -3468,7 +3567,7 @@
     </w:rPrDefault>
     <w:pPrDefault/>
   </w:docDefaults>
-  <w:latentStyles w:defLockedState="0" w:defUIPriority="99" w:defSemiHidden="0" w:defUnhideWhenUsed="0" w:defQFormat="0" w:count="376">
+  <w:latentStyles w:defLockedState="0" w:defUIPriority="99" w:defSemiHidden="0" w:defUnhideWhenUsed="0" w:defQFormat="0" w:count="371">
     <w:lsdException w:name="Normal" w:uiPriority="0" w:qFormat="1"/>
     <w:lsdException w:name="heading 1" w:uiPriority="9" w:qFormat="1"/>
     <w:lsdException w:name="heading 2" w:semiHidden="1" w:uiPriority="9" w:unhideWhenUsed="1" w:qFormat="1"/>
@@ -3574,6 +3673,7 @@
     <w:lsdException w:name="HTML Sample" w:semiHidden="1" w:unhideWhenUsed="1"/>
     <w:lsdException w:name="HTML Typewriter" w:semiHidden="1" w:unhideWhenUsed="1"/>
     <w:lsdException w:name="HTML Variable" w:semiHidden="1" w:unhideWhenUsed="1"/>
+    <w:lsdException w:name="Normal Table" w:semiHidden="1" w:unhideWhenUsed="1"/>
     <w:lsdException w:name="annotation subject" w:semiHidden="1" w:unhideWhenUsed="1"/>
     <w:lsdException w:name="No List" w:semiHidden="1" w:unhideWhenUsed="1"/>
     <w:lsdException w:name="Outline List 1" w:semiHidden="1" w:unhideWhenUsed="1"/>
@@ -3616,8 +3716,11 @@
     <w:lsdException w:name="Table Contemporary" w:semiHidden="1" w:unhideWhenUsed="1"/>
     <w:lsdException w:name="Table Elegant" w:semiHidden="1" w:unhideWhenUsed="1"/>
     <w:lsdException w:name="Table Professional" w:semiHidden="1" w:unhideWhenUsed="1"/>
+    <w:lsdException w:name="Table Subtle 1" w:semiHidden="1" w:unhideWhenUsed="1"/>
     <w:lsdException w:name="Table Subtle 2" w:semiHidden="1" w:unhideWhenUsed="1"/>
     <w:lsdException w:name="Table Web 1" w:semiHidden="1" w:unhideWhenUsed="1"/>
+    <w:lsdException w:name="Table Web 2" w:semiHidden="1" w:unhideWhenUsed="1"/>
+    <w:lsdException w:name="Table Web 3" w:semiHidden="1" w:unhideWhenUsed="1"/>
     <w:lsdException w:name="Balloon Text" w:semiHidden="1" w:unhideWhenUsed="1"/>
     <w:lsdException w:name="Table Grid" w:uiPriority="39"/>
     <w:lsdException w:name="Table Theme" w:semiHidden="1" w:unhideWhenUsed="1"/>
@@ -3836,11 +3939,6 @@
     <w:lsdException w:name="List Table 5 Dark Accent 6" w:uiPriority="50"/>
     <w:lsdException w:name="List Table 6 Colorful Accent 6" w:uiPriority="51"/>
     <w:lsdException w:name="List Table 7 Colorful Accent 6" w:uiPriority="52"/>
-    <w:lsdException w:name="Mention" w:semiHidden="1" w:unhideWhenUsed="1"/>
-    <w:lsdException w:name="Smart Hyperlink" w:semiHidden="1" w:unhideWhenUsed="1"/>
-    <w:lsdException w:name="Hashtag" w:semiHidden="1" w:unhideWhenUsed="1"/>
-    <w:lsdException w:name="Unresolved Mention" w:semiHidden="1" w:unhideWhenUsed="1"/>
-    <w:lsdException w:name="Smart Link" w:semiHidden="1" w:unhideWhenUsed="1"/>
   </w:latentStyles>
   <w:style w:type="paragraph" w:default="1" w:styleId="Normal">
     <w:name w:val="Normal"/>
@@ -5742,7 +5840,7 @@
 </file>
 
 <file path=customXml/itemProps1.xml><?xml version="1.0" encoding="utf-8"?>
-<ds:datastoreItem xmlns:ds="http://schemas.openxmlformats.org/officeDocument/2006/customXml" ds:itemID="{6DA27EA8-D40F-4414-A135-85BDB640DB0D}">
+<ds:datastoreItem xmlns:ds="http://schemas.openxmlformats.org/officeDocument/2006/customXml" ds:itemID="{603F640B-1A89-49BA-AA21-7AC553249A87}">
   <ds:schemaRefs>
     <ds:schemaRef ds:uri="http://schemas.openxmlformats.org/officeDocument/2006/bibliography"/>
   </ds:schemaRefs>

</xml_diff>

<commit_message>
Ingresando prototipos del postulante
</commit_message>
<xml_diff>
--- a/desarrollo/FRSIAAATR/Requisitos/FRSIAAATR_LR.docx
+++ b/desarrollo/FRSIAAATR/Requisitos/FRSIAAATR_LR.docx
@@ -1,6 +1,6 @@
 
 <file path=word/document.xml><?xml version="1.0" encoding="utf-8"?>
-<w:document xmlns:wpc="http://schemas.microsoft.com/office/word/2010/wordprocessingCanvas" xmlns:cx="http://schemas.microsoft.com/office/drawing/2014/chartex" xmlns:mc="http://schemas.openxmlformats.org/markup-compatibility/2006" xmlns:o="urn:schemas-microsoft-com:office:office" xmlns:r="http://schemas.openxmlformats.org/officeDocument/2006/relationships" xmlns:m="http://schemas.openxmlformats.org/officeDocument/2006/math" xmlns:v="urn:schemas-microsoft-com:vml" xmlns:wp14="http://schemas.microsoft.com/office/word/2010/wordprocessingDrawing" xmlns:wp="http://schemas.openxmlformats.org/drawingml/2006/wordprocessingDrawing" xmlns:w10="urn:schemas-microsoft-com:office:word" xmlns:w="http://schemas.openxmlformats.org/wordprocessingml/2006/main" xmlns:w14="http://schemas.microsoft.com/office/word/2010/wordml" xmlns:w15="http://schemas.microsoft.com/office/word/2012/wordml" xmlns:w16se="http://schemas.microsoft.com/office/word/2015/wordml/symex" xmlns:wpg="http://schemas.microsoft.com/office/word/2010/wordprocessingGroup" xmlns:wpi="http://schemas.microsoft.com/office/word/2010/wordprocessingInk" xmlns:wne="http://schemas.microsoft.com/office/word/2006/wordml" xmlns:wps="http://schemas.microsoft.com/office/word/2010/wordprocessingShape" mc:Ignorable="w14 w15 w16se wp14">
+<w:document xmlns:wpc="http://schemas.microsoft.com/office/word/2010/wordprocessingCanvas" xmlns:mc="http://schemas.openxmlformats.org/markup-compatibility/2006" xmlns:o="urn:schemas-microsoft-com:office:office" xmlns:r="http://schemas.openxmlformats.org/officeDocument/2006/relationships" xmlns:m="http://schemas.openxmlformats.org/officeDocument/2006/math" xmlns:v="urn:schemas-microsoft-com:vml" xmlns:wp14="http://schemas.microsoft.com/office/word/2010/wordprocessingDrawing" xmlns:wp="http://schemas.openxmlformats.org/drawingml/2006/wordprocessingDrawing" xmlns:w10="urn:schemas-microsoft-com:office:word" xmlns:w="http://schemas.openxmlformats.org/wordprocessingml/2006/main" xmlns:w14="http://schemas.microsoft.com/office/word/2010/wordml" xmlns:w15="http://schemas.microsoft.com/office/word/2012/wordml" xmlns:wpg="http://schemas.microsoft.com/office/word/2010/wordprocessingGroup" xmlns:wpi="http://schemas.microsoft.com/office/word/2010/wordprocessingInk" xmlns:wne="http://schemas.microsoft.com/office/word/2006/wordml" xmlns:wps="http://schemas.microsoft.com/office/word/2010/wordprocessingShape" mc:Ignorable="w14 w15 wp14">
   <w:body>
     <w:p>
       <w:pPr>
@@ -305,7 +305,7 @@
     </w:p>
     <w:p>
       <w:pPr>
-        <w:pStyle w:val="TtuloTDC"/>
+        <w:pStyle w:val="TtulodeTDC"/>
         <w:rPr>
           <w:lang w:val="es-ES"/>
         </w:rPr>
@@ -325,6 +325,7 @@
         </w:rPr>
       </w:pPr>
     </w:p>
+    <w:bookmarkStart w:id="0" w:name="_Toc44690689" w:displacedByCustomXml="next"/>
     <w:sdt>
       <w:sdtPr>
         <w:rPr>
@@ -344,7 +345,7 @@
       <w:sdtContent>
         <w:p>
           <w:pPr>
-            <w:pStyle w:val="TtuloTDC"/>
+            <w:pStyle w:val="TtulodeTDC"/>
             <w:rPr>
               <w:rFonts w:cs="Times New Roman"/>
               <w:b/>
@@ -363,18 +364,18 @@
             </w:rPr>
             <w:t>Tabla de contenido</w:t>
           </w:r>
+          <w:bookmarkEnd w:id="0"/>
         </w:p>
         <w:p/>
         <w:p>
           <w:pPr>
             <w:pStyle w:val="TDC1"/>
             <w:tabs>
-              <w:tab w:val="left" w:pos="440"/>
               <w:tab w:val="right" w:leader="dot" w:pos="8494"/>
             </w:tabs>
             <w:rPr>
-              <w:rFonts w:ascii="Times New Roman" w:eastAsiaTheme="minorEastAsia" w:hAnsi="Times New Roman" w:cs="Times New Roman"/>
-              <w:sz w:val="24"/>
+              <w:rFonts w:eastAsiaTheme="minorEastAsia"/>
+              <w:noProof/>
               <w:lang w:eastAsia="es-PE"/>
             </w:rPr>
           </w:pPr>
@@ -398,2083 +399,61 @@
             </w:rPr>
             <w:fldChar w:fldCharType="separate"/>
           </w:r>
-          <w:hyperlink w:anchor="_Toc44341334">
+          <w:hyperlink w:anchor="_Toc44690689" w:history="1">
             <w:r>
               <w:rPr>
-                <w:rStyle w:val="IndexLink"/>
-                <w:rFonts w:ascii="Times New Roman" w:hAnsi="Times New Roman" w:cs="Times New Roman"/>
-                <w:webHidden/>
-                <w:sz w:val="24"/>
+                <w:rStyle w:val="Hipervnculo"/>
+                <w:rFonts w:cs="Times New Roman"/>
+                <w:b/>
+                <w:noProof/>
+                <w:lang w:val="es-ES"/>
               </w:rPr>
-              <w:t>1</w:t>
+              <w:t>Tabla de contenido</w:t>
             </w:r>
             <w:r>
               <w:rPr>
-                <w:rStyle w:val="IndexLink"/>
-                <w:rFonts w:ascii="Times New Roman" w:eastAsiaTheme="minorEastAsia" w:hAnsi="Times New Roman" w:cs="Times New Roman"/>
-                <w:sz w:val="24"/>
-                <w:lang w:eastAsia="es-PE"/>
+                <w:noProof/>
+                <w:webHidden/>
               </w:rPr>
               <w:tab/>
             </w:r>
             <w:r>
               <w:rPr>
-                <w:rStyle w:val="IndexLink"/>
-                <w:rFonts w:ascii="Times New Roman" w:hAnsi="Times New Roman" w:cs="Times New Roman"/>
-                <w:sz w:val="24"/>
-              </w:rPr>
-              <w:t>Introducción</w:t>
-            </w:r>
-            <w:r>
-              <w:rPr>
+                <w:noProof/>
                 <w:webHidden/>
               </w:rPr>
               <w:fldChar w:fldCharType="begin"/>
             </w:r>
             <w:r>
               <w:rPr>
+                <w:noProof/>
                 <w:webHidden/>
               </w:rPr>
-              <w:instrText>PAGEREF _Toc44341334 \h</w:instrText>
+              <w:instrText xml:space="preserve"> PAGEREF _Toc44690689 \h </w:instrText>
             </w:r>
             <w:r>
               <w:rPr>
+                <w:noProof/>
                 <w:webHidden/>
               </w:rPr>
             </w:r>
             <w:r>
               <w:rPr>
+                <w:noProof/>
                 <w:webHidden/>
               </w:rPr>
               <w:fldChar w:fldCharType="separate"/>
             </w:r>
             <w:r>
               <w:rPr>
-                <w:rStyle w:val="IndexLink"/>
-                <w:rFonts w:ascii="Times New Roman" w:hAnsi="Times New Roman" w:cs="Times New Roman"/>
-                <w:sz w:val="24"/>
-              </w:rPr>
-              <w:tab/>
-              <w:t>3</w:t>
-            </w:r>
-            <w:r>
-              <w:rPr>
+                <w:noProof/>
                 <w:webHidden/>
-              </w:rPr>
-              <w:fldChar w:fldCharType="end"/>
-            </w:r>
-          </w:hyperlink>
-        </w:p>
-        <w:p>
-          <w:pPr>
-            <w:pStyle w:val="TDC2"/>
-            <w:rPr>
-              <w:rFonts w:ascii="Times New Roman" w:eastAsiaTheme="minorEastAsia" w:hAnsi="Times New Roman" w:cs="Times New Roman"/>
-              <w:sz w:val="24"/>
-              <w:lang w:eastAsia="es-PE"/>
-            </w:rPr>
-          </w:pPr>
-          <w:hyperlink w:anchor="_Toc44341335">
-            <w:r>
-              <w:rPr>
-                <w:rStyle w:val="IndexLink"/>
-                <w:rFonts w:ascii="Times New Roman" w:hAnsi="Times New Roman" w:cs="Times New Roman"/>
-                <w:webHidden/>
-                <w:sz w:val="24"/>
-              </w:rPr>
-              <w:t>1.1</w:t>
-            </w:r>
-            <w:r>
-              <w:rPr>
-                <w:rStyle w:val="IndexLink"/>
-                <w:rFonts w:ascii="Times New Roman" w:eastAsiaTheme="minorEastAsia" w:hAnsi="Times New Roman" w:cs="Times New Roman"/>
-                <w:sz w:val="24"/>
-                <w:lang w:eastAsia="es-PE"/>
-              </w:rPr>
-              <w:tab/>
-            </w:r>
-            <w:r>
-              <w:rPr>
-                <w:rStyle w:val="IndexLink"/>
-                <w:rFonts w:ascii="Times New Roman" w:hAnsi="Times New Roman" w:cs="Times New Roman"/>
-                <w:sz w:val="24"/>
-              </w:rPr>
-              <w:t>Propósito</w:t>
-            </w:r>
-            <w:r>
-              <w:rPr>
-                <w:webHidden/>
-              </w:rPr>
-              <w:fldChar w:fldCharType="begin"/>
-            </w:r>
-            <w:r>
-              <w:rPr>
-                <w:webHidden/>
-              </w:rPr>
-              <w:instrText>PAGEREF _Toc44341335 \h</w:instrText>
-            </w:r>
-            <w:r>
-              <w:rPr>
-                <w:webHidden/>
-              </w:rPr>
-            </w:r>
-            <w:r>
-              <w:rPr>
-                <w:webHidden/>
-              </w:rPr>
-              <w:fldChar w:fldCharType="separate"/>
-            </w:r>
-            <w:r>
-              <w:rPr>
-                <w:rStyle w:val="IndexLink"/>
-                <w:rFonts w:ascii="Times New Roman" w:hAnsi="Times New Roman" w:cs="Times New Roman"/>
-                <w:sz w:val="24"/>
-              </w:rPr>
-              <w:tab/>
-              <w:t>3</w:t>
-            </w:r>
-            <w:r>
-              <w:rPr>
-                <w:webHidden/>
-              </w:rPr>
-              <w:fldChar w:fldCharType="end"/>
-            </w:r>
-          </w:hyperlink>
-        </w:p>
-        <w:p>
-          <w:pPr>
-            <w:pStyle w:val="TDC2"/>
-            <w:rPr>
-              <w:rFonts w:ascii="Times New Roman" w:eastAsiaTheme="minorEastAsia" w:hAnsi="Times New Roman" w:cs="Times New Roman"/>
-              <w:sz w:val="24"/>
-              <w:lang w:eastAsia="es-PE"/>
-            </w:rPr>
-          </w:pPr>
-          <w:hyperlink w:anchor="_Toc44341336">
-            <w:r>
-              <w:rPr>
-                <w:rStyle w:val="IndexLink"/>
-                <w:rFonts w:ascii="Times New Roman" w:hAnsi="Times New Roman" w:cs="Times New Roman"/>
-                <w:webHidden/>
-                <w:sz w:val="24"/>
-              </w:rPr>
-              <w:t>1.2</w:t>
-            </w:r>
-            <w:r>
-              <w:rPr>
-                <w:rStyle w:val="IndexLink"/>
-                <w:rFonts w:ascii="Times New Roman" w:eastAsiaTheme="minorEastAsia" w:hAnsi="Times New Roman" w:cs="Times New Roman"/>
-                <w:sz w:val="24"/>
-                <w:lang w:eastAsia="es-PE"/>
-              </w:rPr>
-              <w:tab/>
-            </w:r>
-            <w:r>
-              <w:rPr>
-                <w:rStyle w:val="IndexLink"/>
-                <w:rFonts w:ascii="Times New Roman" w:hAnsi="Times New Roman" w:cs="Times New Roman"/>
-                <w:sz w:val="24"/>
-              </w:rPr>
-              <w:t>Alcance</w:t>
-            </w:r>
-            <w:r>
-              <w:rPr>
-                <w:webHidden/>
-              </w:rPr>
-              <w:fldChar w:fldCharType="begin"/>
-            </w:r>
-            <w:r>
-              <w:rPr>
-                <w:webHidden/>
-              </w:rPr>
-              <w:instrText>PAGEREF _Toc44341336 \h</w:instrText>
-            </w:r>
-            <w:r>
-              <w:rPr>
-                <w:webHidden/>
-              </w:rPr>
-            </w:r>
-            <w:r>
-              <w:rPr>
-                <w:webHidden/>
-              </w:rPr>
-              <w:fldChar w:fldCharType="separate"/>
-            </w:r>
-            <w:r>
-              <w:rPr>
-                <w:rStyle w:val="IndexLink"/>
-                <w:rFonts w:ascii="Times New Roman" w:hAnsi="Times New Roman" w:cs="Times New Roman"/>
-                <w:sz w:val="24"/>
-              </w:rPr>
-              <w:tab/>
-              <w:t>3</w:t>
-            </w:r>
-            <w:r>
-              <w:rPr>
-                <w:webHidden/>
-              </w:rPr>
-              <w:fldChar w:fldCharType="end"/>
-            </w:r>
-          </w:hyperlink>
-        </w:p>
-        <w:p>
-          <w:pPr>
-            <w:pStyle w:val="TDC3"/>
-            <w:tabs>
-              <w:tab w:val="left" w:pos="1320"/>
-              <w:tab w:val="right" w:leader="dot" w:pos="8494"/>
-            </w:tabs>
-            <w:rPr>
-              <w:rFonts w:ascii="Times New Roman" w:eastAsiaTheme="minorEastAsia" w:hAnsi="Times New Roman" w:cs="Times New Roman"/>
-              <w:sz w:val="24"/>
-              <w:lang w:eastAsia="es-PE"/>
-            </w:rPr>
-          </w:pPr>
-          <w:hyperlink w:anchor="_Toc44341337">
-            <w:r>
-              <w:rPr>
-                <w:rStyle w:val="IndexLink"/>
-                <w:rFonts w:ascii="Times New Roman" w:hAnsi="Times New Roman" w:cs="Times New Roman"/>
-                <w:webHidden/>
-                <w:sz w:val="24"/>
-              </w:rPr>
-              <w:t>1.2.1</w:t>
-            </w:r>
-            <w:r>
-              <w:rPr>
-                <w:rStyle w:val="IndexLink"/>
-                <w:rFonts w:ascii="Times New Roman" w:eastAsiaTheme="minorEastAsia" w:hAnsi="Times New Roman" w:cs="Times New Roman"/>
-                <w:sz w:val="24"/>
-                <w:lang w:eastAsia="es-PE"/>
-              </w:rPr>
-              <w:tab/>
-            </w:r>
-            <w:r>
-              <w:rPr>
-                <w:rStyle w:val="IndexLink"/>
-                <w:rFonts w:ascii="Times New Roman" w:hAnsi="Times New Roman" w:cs="Times New Roman"/>
-                <w:sz w:val="24"/>
-              </w:rPr>
-              <w:t>Identificación del producto mediante un nombre</w:t>
-            </w:r>
-            <w:r>
-              <w:rPr>
-                <w:webHidden/>
-              </w:rPr>
-              <w:fldChar w:fldCharType="begin"/>
-            </w:r>
-            <w:r>
-              <w:rPr>
-                <w:webHidden/>
-              </w:rPr>
-              <w:instrText>PAGEREF _Toc44341337 \h</w:instrText>
-            </w:r>
-            <w:r>
-              <w:rPr>
-                <w:webHidden/>
-              </w:rPr>
-            </w:r>
-            <w:r>
-              <w:rPr>
-                <w:webHidden/>
-              </w:rPr>
-              <w:fldChar w:fldCharType="separate"/>
-            </w:r>
-            <w:r>
-              <w:rPr>
-                <w:rStyle w:val="IndexLink"/>
-                <w:rFonts w:ascii="Times New Roman" w:hAnsi="Times New Roman" w:cs="Times New Roman"/>
-                <w:sz w:val="24"/>
-              </w:rPr>
-              <w:tab/>
-              <w:t>3</w:t>
-            </w:r>
-            <w:r>
-              <w:rPr>
-                <w:webHidden/>
-              </w:rPr>
-              <w:fldChar w:fldCharType="end"/>
-            </w:r>
-          </w:hyperlink>
-        </w:p>
-        <w:p>
-          <w:pPr>
-            <w:pStyle w:val="TDC3"/>
-            <w:tabs>
-              <w:tab w:val="left" w:pos="1320"/>
-              <w:tab w:val="right" w:leader="dot" w:pos="8494"/>
-            </w:tabs>
-            <w:rPr>
-              <w:rFonts w:ascii="Times New Roman" w:eastAsiaTheme="minorEastAsia" w:hAnsi="Times New Roman" w:cs="Times New Roman"/>
-              <w:sz w:val="24"/>
-              <w:lang w:eastAsia="es-PE"/>
-            </w:rPr>
-          </w:pPr>
-          <w:hyperlink w:anchor="_Toc44341338">
-            <w:r>
-              <w:rPr>
-                <w:rStyle w:val="IndexLink"/>
-                <w:rFonts w:ascii="Times New Roman" w:hAnsi="Times New Roman" w:cs="Times New Roman"/>
-                <w:webHidden/>
-                <w:sz w:val="24"/>
-              </w:rPr>
-              <w:t>1.2.2</w:t>
-            </w:r>
-            <w:r>
-              <w:rPr>
-                <w:rStyle w:val="IndexLink"/>
-                <w:rFonts w:ascii="Times New Roman" w:eastAsiaTheme="minorEastAsia" w:hAnsi="Times New Roman" w:cs="Times New Roman"/>
-                <w:sz w:val="24"/>
-                <w:lang w:eastAsia="es-PE"/>
-              </w:rPr>
-              <w:tab/>
-            </w:r>
-            <w:r>
-              <w:rPr>
-                <w:rStyle w:val="IndexLink"/>
-                <w:rFonts w:ascii="Times New Roman" w:hAnsi="Times New Roman" w:cs="Times New Roman"/>
-                <w:sz w:val="24"/>
-              </w:rPr>
-              <w:t>Aplicaciones del software: beneficios, objetivos y metas</w:t>
-            </w:r>
-            <w:r>
-              <w:rPr>
-                <w:webHidden/>
-              </w:rPr>
-              <w:fldChar w:fldCharType="begin"/>
-            </w:r>
-            <w:r>
-              <w:rPr>
-                <w:webHidden/>
-              </w:rPr>
-              <w:instrText>PAGEREF _Toc44341338 \h</w:instrText>
-            </w:r>
-            <w:r>
-              <w:rPr>
-                <w:webHidden/>
-              </w:rPr>
-            </w:r>
-            <w:r>
-              <w:rPr>
-                <w:webHidden/>
-              </w:rPr>
-              <w:fldChar w:fldCharType="separate"/>
-            </w:r>
-            <w:r>
-              <w:rPr>
-                <w:rStyle w:val="IndexLink"/>
-                <w:rFonts w:ascii="Times New Roman" w:hAnsi="Times New Roman" w:cs="Times New Roman"/>
-                <w:sz w:val="24"/>
-              </w:rPr>
-              <w:tab/>
-              <w:t>3</w:t>
-            </w:r>
-            <w:r>
-              <w:rPr>
-                <w:webHidden/>
-              </w:rPr>
-              <w:fldChar w:fldCharType="end"/>
-            </w:r>
-          </w:hyperlink>
-        </w:p>
-        <w:p>
-          <w:pPr>
-            <w:pStyle w:val="TDC2"/>
-            <w:rPr>
-              <w:rFonts w:ascii="Times New Roman" w:eastAsiaTheme="minorEastAsia" w:hAnsi="Times New Roman" w:cs="Times New Roman"/>
-              <w:sz w:val="24"/>
-              <w:lang w:eastAsia="es-PE"/>
-            </w:rPr>
-          </w:pPr>
-          <w:hyperlink w:anchor="_Toc44341339">
-            <w:r>
-              <w:rPr>
-                <w:rStyle w:val="IndexLink"/>
-                <w:rFonts w:ascii="Times New Roman" w:hAnsi="Times New Roman" w:cs="Times New Roman"/>
-                <w:webHidden/>
-                <w:sz w:val="24"/>
-              </w:rPr>
-              <w:t>1.3</w:t>
-            </w:r>
-            <w:r>
-              <w:rPr>
-                <w:rStyle w:val="IndexLink"/>
-                <w:rFonts w:ascii="Times New Roman" w:eastAsiaTheme="minorEastAsia" w:hAnsi="Times New Roman" w:cs="Times New Roman"/>
-                <w:sz w:val="24"/>
-                <w:lang w:eastAsia="es-PE"/>
-              </w:rPr>
-              <w:tab/>
-            </w:r>
-            <w:r>
-              <w:rPr>
-                <w:rStyle w:val="IndexLink"/>
-                <w:rFonts w:ascii="Times New Roman" w:hAnsi="Times New Roman" w:cs="Times New Roman"/>
-                <w:sz w:val="24"/>
-              </w:rPr>
-              <w:t>Personal involucrado</w:t>
-            </w:r>
-            <w:r>
-              <w:rPr>
-                <w:webHidden/>
-              </w:rPr>
-              <w:fldChar w:fldCharType="begin"/>
-            </w:r>
-            <w:r>
-              <w:rPr>
-                <w:webHidden/>
-              </w:rPr>
-              <w:instrText>PAGEREF _Toc44341339 \h</w:instrText>
-            </w:r>
-            <w:r>
-              <w:rPr>
-                <w:webHidden/>
-              </w:rPr>
-            </w:r>
-            <w:r>
-              <w:rPr>
-                <w:webHidden/>
-              </w:rPr>
-              <w:fldChar w:fldCharType="separate"/>
-            </w:r>
-            <w:r>
-              <w:rPr>
-                <w:rStyle w:val="IndexLink"/>
-                <w:rFonts w:ascii="Times New Roman" w:hAnsi="Times New Roman" w:cs="Times New Roman"/>
-                <w:sz w:val="24"/>
-              </w:rPr>
-              <w:tab/>
-              <w:t>3</w:t>
-            </w:r>
-            <w:r>
-              <w:rPr>
-                <w:webHidden/>
-              </w:rPr>
-              <w:fldChar w:fldCharType="end"/>
-            </w:r>
-          </w:hyperlink>
-        </w:p>
-        <w:p>
-          <w:pPr>
-            <w:pStyle w:val="TDC2"/>
-            <w:rPr>
-              <w:rFonts w:ascii="Times New Roman" w:eastAsiaTheme="minorEastAsia" w:hAnsi="Times New Roman" w:cs="Times New Roman"/>
-              <w:sz w:val="24"/>
-              <w:lang w:eastAsia="es-PE"/>
-            </w:rPr>
-          </w:pPr>
-          <w:hyperlink w:anchor="_Toc44341340">
-            <w:r>
-              <w:rPr>
-                <w:rStyle w:val="IndexLink"/>
-                <w:rFonts w:ascii="Times New Roman" w:hAnsi="Times New Roman" w:cs="Times New Roman"/>
-                <w:webHidden/>
-                <w:sz w:val="24"/>
-              </w:rPr>
-              <w:t>1.4</w:t>
-            </w:r>
-            <w:r>
-              <w:rPr>
-                <w:rStyle w:val="IndexLink"/>
-                <w:rFonts w:ascii="Times New Roman" w:eastAsiaTheme="minorEastAsia" w:hAnsi="Times New Roman" w:cs="Times New Roman"/>
-                <w:sz w:val="24"/>
-                <w:lang w:eastAsia="es-PE"/>
-              </w:rPr>
-              <w:tab/>
-            </w:r>
-            <w:r>
-              <w:rPr>
-                <w:rStyle w:val="IndexLink"/>
-                <w:rFonts w:ascii="Times New Roman" w:hAnsi="Times New Roman" w:cs="Times New Roman"/>
-                <w:sz w:val="24"/>
-              </w:rPr>
-              <w:t>Definiciones, acrónimos y abreviaturas</w:t>
-            </w:r>
-            <w:r>
-              <w:rPr>
-                <w:webHidden/>
-              </w:rPr>
-              <w:fldChar w:fldCharType="begin"/>
-            </w:r>
-            <w:r>
-              <w:rPr>
-                <w:webHidden/>
-              </w:rPr>
-              <w:instrText>PAGEREF _Toc44341340 \h</w:instrText>
-            </w:r>
-            <w:r>
-              <w:rPr>
-                <w:webHidden/>
-              </w:rPr>
-            </w:r>
-            <w:r>
-              <w:rPr>
-                <w:webHidden/>
-              </w:rPr>
-              <w:fldChar w:fldCharType="separate"/>
-            </w:r>
-            <w:r>
-              <w:rPr>
-                <w:rStyle w:val="IndexLink"/>
-                <w:rFonts w:ascii="Times New Roman" w:hAnsi="Times New Roman" w:cs="Times New Roman"/>
-                <w:sz w:val="24"/>
-              </w:rPr>
-              <w:tab/>
-              <w:t>5</w:t>
-            </w:r>
-            <w:r>
-              <w:rPr>
-                <w:webHidden/>
-              </w:rPr>
-              <w:fldChar w:fldCharType="end"/>
-            </w:r>
-          </w:hyperlink>
-        </w:p>
-        <w:p>
-          <w:pPr>
-            <w:pStyle w:val="TDC2"/>
-            <w:rPr>
-              <w:rFonts w:ascii="Times New Roman" w:eastAsiaTheme="minorEastAsia" w:hAnsi="Times New Roman" w:cs="Times New Roman"/>
-              <w:sz w:val="24"/>
-              <w:lang w:eastAsia="es-PE"/>
-            </w:rPr>
-          </w:pPr>
-          <w:hyperlink w:anchor="_Toc44341341">
-            <w:r>
-              <w:rPr>
-                <w:rStyle w:val="IndexLink"/>
-                <w:rFonts w:ascii="Times New Roman" w:hAnsi="Times New Roman" w:cs="Times New Roman"/>
-                <w:webHidden/>
-                <w:sz w:val="24"/>
-              </w:rPr>
-              <w:t>1.5</w:t>
-            </w:r>
-            <w:r>
-              <w:rPr>
-                <w:rStyle w:val="IndexLink"/>
-                <w:rFonts w:ascii="Times New Roman" w:eastAsiaTheme="minorEastAsia" w:hAnsi="Times New Roman" w:cs="Times New Roman"/>
-                <w:sz w:val="24"/>
-                <w:lang w:eastAsia="es-PE"/>
-              </w:rPr>
-              <w:tab/>
-            </w:r>
-            <w:r>
-              <w:rPr>
-                <w:rStyle w:val="IndexLink"/>
-                <w:rFonts w:ascii="Times New Roman" w:hAnsi="Times New Roman" w:cs="Times New Roman"/>
-                <w:sz w:val="24"/>
-              </w:rPr>
-              <w:t>Referencias</w:t>
-            </w:r>
-            <w:r>
-              <w:rPr>
-                <w:webHidden/>
-              </w:rPr>
-              <w:fldChar w:fldCharType="begin"/>
-            </w:r>
-            <w:r>
-              <w:rPr>
-                <w:webHidden/>
-              </w:rPr>
-              <w:instrText>PAGEREF _Toc44341341 \h</w:instrText>
-            </w:r>
-            <w:r>
-              <w:rPr>
-                <w:webHidden/>
-              </w:rPr>
-            </w:r>
-            <w:r>
-              <w:rPr>
-                <w:webHidden/>
-              </w:rPr>
-              <w:fldChar w:fldCharType="separate"/>
-            </w:r>
-            <w:r>
-              <w:rPr>
-                <w:rStyle w:val="IndexLink"/>
-                <w:rFonts w:ascii="Times New Roman" w:hAnsi="Times New Roman" w:cs="Times New Roman"/>
-                <w:sz w:val="24"/>
-              </w:rPr>
-              <w:tab/>
-              <w:t>5</w:t>
-            </w:r>
-            <w:r>
-              <w:rPr>
-                <w:webHidden/>
-              </w:rPr>
-              <w:fldChar w:fldCharType="end"/>
-            </w:r>
-          </w:hyperlink>
-        </w:p>
-        <w:p>
-          <w:pPr>
-            <w:pStyle w:val="TDC2"/>
-            <w:rPr>
-              <w:rFonts w:ascii="Times New Roman" w:eastAsiaTheme="minorEastAsia" w:hAnsi="Times New Roman" w:cs="Times New Roman"/>
-              <w:sz w:val="24"/>
-              <w:lang w:eastAsia="es-PE"/>
-            </w:rPr>
-          </w:pPr>
-          <w:hyperlink w:anchor="_Toc44341342">
-            <w:r>
-              <w:rPr>
-                <w:rStyle w:val="IndexLink"/>
-                <w:rFonts w:ascii="Times New Roman" w:hAnsi="Times New Roman" w:cs="Times New Roman"/>
-                <w:webHidden/>
-                <w:sz w:val="24"/>
-              </w:rPr>
-              <w:t>1.6</w:t>
-            </w:r>
-            <w:r>
-              <w:rPr>
-                <w:rStyle w:val="IndexLink"/>
-                <w:rFonts w:ascii="Times New Roman" w:eastAsiaTheme="minorEastAsia" w:hAnsi="Times New Roman" w:cs="Times New Roman"/>
-                <w:sz w:val="24"/>
-                <w:lang w:eastAsia="es-PE"/>
-              </w:rPr>
-              <w:tab/>
-            </w:r>
-            <w:r>
-              <w:rPr>
-                <w:rStyle w:val="IndexLink"/>
-                <w:rFonts w:ascii="Times New Roman" w:hAnsi="Times New Roman" w:cs="Times New Roman"/>
-                <w:sz w:val="24"/>
-              </w:rPr>
-              <w:t>Resumen</w:t>
-            </w:r>
-            <w:r>
-              <w:rPr>
-                <w:webHidden/>
-              </w:rPr>
-              <w:fldChar w:fldCharType="begin"/>
-            </w:r>
-            <w:r>
-              <w:rPr>
-                <w:webHidden/>
-              </w:rPr>
-              <w:instrText>PAGEREF _Toc44341342 \h</w:instrText>
-            </w:r>
-            <w:r>
-              <w:rPr>
-                <w:webHidden/>
-              </w:rPr>
-            </w:r>
-            <w:r>
-              <w:rPr>
-                <w:webHidden/>
-              </w:rPr>
-              <w:fldChar w:fldCharType="separate"/>
-            </w:r>
-            <w:r>
-              <w:rPr>
-                <w:rStyle w:val="IndexLink"/>
-                <w:rFonts w:ascii="Times New Roman" w:hAnsi="Times New Roman" w:cs="Times New Roman"/>
-                <w:sz w:val="24"/>
-              </w:rPr>
-              <w:tab/>
-              <w:t>5</w:t>
-            </w:r>
-            <w:r>
-              <w:rPr>
-                <w:webHidden/>
-              </w:rPr>
-              <w:fldChar w:fldCharType="end"/>
-            </w:r>
-          </w:hyperlink>
-        </w:p>
-        <w:p>
-          <w:pPr>
-            <w:pStyle w:val="TDC1"/>
-            <w:tabs>
-              <w:tab w:val="left" w:pos="440"/>
-              <w:tab w:val="right" w:leader="dot" w:pos="8494"/>
-            </w:tabs>
-            <w:rPr>
-              <w:rFonts w:ascii="Times New Roman" w:eastAsiaTheme="minorEastAsia" w:hAnsi="Times New Roman" w:cs="Times New Roman"/>
-              <w:sz w:val="24"/>
-              <w:lang w:eastAsia="es-PE"/>
-            </w:rPr>
-          </w:pPr>
-          <w:hyperlink w:anchor="_Toc44341343">
-            <w:r>
-              <w:rPr>
-                <w:rStyle w:val="IndexLink"/>
-                <w:rFonts w:ascii="Times New Roman" w:hAnsi="Times New Roman" w:cs="Times New Roman"/>
-                <w:webHidden/>
-                <w:sz w:val="24"/>
               </w:rPr>
               <w:t>2</w:t>
             </w:r>
             <w:r>
               <w:rPr>
-                <w:rStyle w:val="IndexLink"/>
-                <w:rFonts w:ascii="Times New Roman" w:eastAsiaTheme="minorEastAsia" w:hAnsi="Times New Roman" w:cs="Times New Roman"/>
-                <w:sz w:val="24"/>
-                <w:lang w:eastAsia="es-PE"/>
-              </w:rPr>
-              <w:tab/>
-            </w:r>
-            <w:r>
-              <w:rPr>
-                <w:rStyle w:val="IndexLink"/>
-                <w:rFonts w:ascii="Times New Roman" w:hAnsi="Times New Roman" w:cs="Times New Roman"/>
-                <w:sz w:val="24"/>
-              </w:rPr>
-              <w:t>Descripción general</w:t>
-            </w:r>
-            <w:r>
-              <w:rPr>
-                <w:webHidden/>
-              </w:rPr>
-              <w:fldChar w:fldCharType="begin"/>
-            </w:r>
-            <w:r>
-              <w:rPr>
-                <w:webHidden/>
-              </w:rPr>
-              <w:instrText>PAGEREF _Toc44341343 \h</w:instrText>
-            </w:r>
-            <w:r>
-              <w:rPr>
-                <w:webHidden/>
-              </w:rPr>
-            </w:r>
-            <w:r>
-              <w:rPr>
-                <w:webHidden/>
-              </w:rPr>
-              <w:fldChar w:fldCharType="separate"/>
-            </w:r>
-            <w:r>
-              <w:rPr>
-                <w:rStyle w:val="IndexLink"/>
-                <w:rFonts w:ascii="Times New Roman" w:hAnsi="Times New Roman" w:cs="Times New Roman"/>
-                <w:sz w:val="24"/>
-              </w:rPr>
-              <w:tab/>
-              <w:t>6</w:t>
-            </w:r>
-            <w:r>
-              <w:rPr>
-                <w:webHidden/>
-              </w:rPr>
-              <w:fldChar w:fldCharType="end"/>
-            </w:r>
-          </w:hyperlink>
-        </w:p>
-        <w:p>
-          <w:pPr>
-            <w:pStyle w:val="TDC2"/>
-            <w:rPr>
-              <w:rFonts w:ascii="Times New Roman" w:eastAsiaTheme="minorEastAsia" w:hAnsi="Times New Roman" w:cs="Times New Roman"/>
-              <w:sz w:val="24"/>
-              <w:lang w:eastAsia="es-PE"/>
-            </w:rPr>
-          </w:pPr>
-          <w:hyperlink w:anchor="_Toc44341344">
-            <w:r>
-              <w:rPr>
-                <w:rStyle w:val="IndexLink"/>
-                <w:rFonts w:ascii="Times New Roman" w:hAnsi="Times New Roman" w:cs="Times New Roman"/>
-                <w:webHidden/>
-                <w:sz w:val="24"/>
-              </w:rPr>
-              <w:t>2.1</w:t>
-            </w:r>
-            <w:r>
-              <w:rPr>
-                <w:rStyle w:val="IndexLink"/>
-                <w:rFonts w:ascii="Times New Roman" w:eastAsiaTheme="minorEastAsia" w:hAnsi="Times New Roman" w:cs="Times New Roman"/>
-                <w:sz w:val="24"/>
-                <w:lang w:eastAsia="es-PE"/>
-              </w:rPr>
-              <w:tab/>
-            </w:r>
-            <w:r>
-              <w:rPr>
-                <w:rStyle w:val="IndexLink"/>
-                <w:rFonts w:ascii="Times New Roman" w:hAnsi="Times New Roman" w:cs="Times New Roman"/>
-                <w:sz w:val="24"/>
-              </w:rPr>
-              <w:t>Perspectiva del producto</w:t>
-            </w:r>
-            <w:r>
-              <w:rPr>
-                <w:webHidden/>
-              </w:rPr>
-              <w:fldChar w:fldCharType="begin"/>
-            </w:r>
-            <w:r>
-              <w:rPr>
-                <w:webHidden/>
-              </w:rPr>
-              <w:instrText>PAGEREF _Toc44341344 \h</w:instrText>
-            </w:r>
-            <w:r>
-              <w:rPr>
-                <w:webHidden/>
-              </w:rPr>
-            </w:r>
-            <w:r>
-              <w:rPr>
-                <w:webHidden/>
-              </w:rPr>
-              <w:fldChar w:fldCharType="separate"/>
-            </w:r>
-            <w:r>
-              <w:rPr>
-                <w:rStyle w:val="IndexLink"/>
-                <w:rFonts w:ascii="Times New Roman" w:hAnsi="Times New Roman" w:cs="Times New Roman"/>
-                <w:sz w:val="24"/>
-              </w:rPr>
-              <w:tab/>
-              <w:t>6</w:t>
-            </w:r>
-            <w:r>
-              <w:rPr>
-                <w:webHidden/>
-              </w:rPr>
-              <w:fldChar w:fldCharType="end"/>
-            </w:r>
-          </w:hyperlink>
-        </w:p>
-        <w:p>
-          <w:pPr>
-            <w:pStyle w:val="TDC2"/>
-            <w:rPr>
-              <w:rFonts w:ascii="Times New Roman" w:eastAsiaTheme="minorEastAsia" w:hAnsi="Times New Roman" w:cs="Times New Roman"/>
-              <w:sz w:val="24"/>
-              <w:lang w:eastAsia="es-PE"/>
-            </w:rPr>
-          </w:pPr>
-          <w:hyperlink w:anchor="_Toc44341345">
-            <w:r>
-              <w:rPr>
-                <w:rStyle w:val="IndexLink"/>
-                <w:rFonts w:ascii="Times New Roman" w:hAnsi="Times New Roman" w:cs="Times New Roman"/>
-                <w:webHidden/>
-                <w:sz w:val="24"/>
-              </w:rPr>
-              <w:t>2.2</w:t>
-            </w:r>
-            <w:r>
-              <w:rPr>
-                <w:rStyle w:val="IndexLink"/>
-                <w:rFonts w:ascii="Times New Roman" w:eastAsiaTheme="minorEastAsia" w:hAnsi="Times New Roman" w:cs="Times New Roman"/>
-                <w:sz w:val="24"/>
-                <w:lang w:eastAsia="es-PE"/>
-              </w:rPr>
-              <w:tab/>
-            </w:r>
-            <w:r>
-              <w:rPr>
-                <w:rStyle w:val="IndexLink"/>
-                <w:rFonts w:ascii="Times New Roman" w:hAnsi="Times New Roman" w:cs="Times New Roman"/>
-                <w:sz w:val="24"/>
-              </w:rPr>
-              <w:t>Funcionalidad del producto</w:t>
-            </w:r>
-            <w:r>
-              <w:rPr>
-                <w:webHidden/>
-              </w:rPr>
-              <w:fldChar w:fldCharType="begin"/>
-            </w:r>
-            <w:r>
-              <w:rPr>
-                <w:webHidden/>
-              </w:rPr>
-              <w:instrText>PAGEREF _Toc44341345 \h</w:instrText>
-            </w:r>
-            <w:r>
-              <w:rPr>
-                <w:webHidden/>
-              </w:rPr>
-            </w:r>
-            <w:r>
-              <w:rPr>
-                <w:webHidden/>
-              </w:rPr>
-              <w:fldChar w:fldCharType="separate"/>
-            </w:r>
-            <w:r>
-              <w:rPr>
-                <w:rStyle w:val="IndexLink"/>
-                <w:rFonts w:ascii="Times New Roman" w:hAnsi="Times New Roman" w:cs="Times New Roman"/>
-                <w:sz w:val="24"/>
-              </w:rPr>
-              <w:tab/>
-              <w:t>6</w:t>
-            </w:r>
-            <w:r>
-              <w:rPr>
-                <w:webHidden/>
-              </w:rPr>
-              <w:fldChar w:fldCharType="end"/>
-            </w:r>
-          </w:hyperlink>
-        </w:p>
-        <w:p>
-          <w:pPr>
-            <w:pStyle w:val="TDC2"/>
-            <w:rPr>
-              <w:rFonts w:ascii="Times New Roman" w:eastAsiaTheme="minorEastAsia" w:hAnsi="Times New Roman" w:cs="Times New Roman"/>
-              <w:sz w:val="24"/>
-              <w:lang w:eastAsia="es-PE"/>
-            </w:rPr>
-          </w:pPr>
-          <w:hyperlink w:anchor="_Toc44341346">
-            <w:r>
-              <w:rPr>
-                <w:rStyle w:val="IndexLink"/>
-                <w:rFonts w:ascii="Times New Roman" w:hAnsi="Times New Roman" w:cs="Times New Roman"/>
-                <w:webHidden/>
-                <w:sz w:val="24"/>
-              </w:rPr>
-              <w:t>2.3</w:t>
-            </w:r>
-            <w:r>
-              <w:rPr>
-                <w:rStyle w:val="IndexLink"/>
-                <w:rFonts w:ascii="Times New Roman" w:eastAsiaTheme="minorEastAsia" w:hAnsi="Times New Roman" w:cs="Times New Roman"/>
-                <w:sz w:val="24"/>
-                <w:lang w:eastAsia="es-PE"/>
-              </w:rPr>
-              <w:tab/>
-            </w:r>
-            <w:r>
-              <w:rPr>
-                <w:rStyle w:val="IndexLink"/>
-                <w:rFonts w:ascii="Times New Roman" w:hAnsi="Times New Roman" w:cs="Times New Roman"/>
-                <w:sz w:val="24"/>
-              </w:rPr>
-              <w:t>Características de los usuarios</w:t>
-            </w:r>
-            <w:r>
-              <w:rPr>
-                <w:webHidden/>
-              </w:rPr>
-              <w:fldChar w:fldCharType="begin"/>
-            </w:r>
-            <w:r>
-              <w:rPr>
-                <w:webHidden/>
-              </w:rPr>
-              <w:instrText>PAGEREF _Toc44341346 \h</w:instrText>
-            </w:r>
-            <w:r>
-              <w:rPr>
-                <w:webHidden/>
-              </w:rPr>
-            </w:r>
-            <w:r>
-              <w:rPr>
-                <w:webHidden/>
-              </w:rPr>
-              <w:fldChar w:fldCharType="separate"/>
-            </w:r>
-            <w:r>
-              <w:rPr>
-                <w:rStyle w:val="IndexLink"/>
-                <w:rFonts w:ascii="Times New Roman" w:hAnsi="Times New Roman" w:cs="Times New Roman"/>
-                <w:sz w:val="24"/>
-              </w:rPr>
-              <w:tab/>
-              <w:t>7</w:t>
-            </w:r>
-            <w:r>
-              <w:rPr>
-                <w:webHidden/>
-              </w:rPr>
-              <w:fldChar w:fldCharType="end"/>
-            </w:r>
-          </w:hyperlink>
-        </w:p>
-        <w:p>
-          <w:pPr>
-            <w:pStyle w:val="TDC2"/>
-            <w:rPr>
-              <w:rFonts w:ascii="Times New Roman" w:eastAsiaTheme="minorEastAsia" w:hAnsi="Times New Roman" w:cs="Times New Roman"/>
-              <w:sz w:val="24"/>
-              <w:lang w:eastAsia="es-PE"/>
-            </w:rPr>
-          </w:pPr>
-          <w:hyperlink w:anchor="_Toc44341347">
-            <w:r>
-              <w:rPr>
-                <w:rStyle w:val="IndexLink"/>
-                <w:rFonts w:ascii="Times New Roman" w:hAnsi="Times New Roman" w:cs="Times New Roman"/>
-                <w:webHidden/>
-                <w:sz w:val="24"/>
-              </w:rPr>
-              <w:t>2.4</w:t>
-            </w:r>
-            <w:r>
-              <w:rPr>
-                <w:rStyle w:val="IndexLink"/>
-                <w:rFonts w:ascii="Times New Roman" w:eastAsiaTheme="minorEastAsia" w:hAnsi="Times New Roman" w:cs="Times New Roman"/>
-                <w:sz w:val="24"/>
-                <w:lang w:eastAsia="es-PE"/>
-              </w:rPr>
-              <w:tab/>
-            </w:r>
-            <w:r>
-              <w:rPr>
-                <w:rStyle w:val="IndexLink"/>
-                <w:rFonts w:ascii="Times New Roman" w:hAnsi="Times New Roman" w:cs="Times New Roman"/>
-                <w:sz w:val="24"/>
-              </w:rPr>
-              <w:t>Restricciones</w:t>
-            </w:r>
-            <w:r>
-              <w:rPr>
-                <w:webHidden/>
-              </w:rPr>
-              <w:fldChar w:fldCharType="begin"/>
-            </w:r>
-            <w:r>
-              <w:rPr>
-                <w:webHidden/>
-              </w:rPr>
-              <w:instrText>PAGEREF _Toc44341347 \h</w:instrText>
-            </w:r>
-            <w:r>
-              <w:rPr>
-                <w:webHidden/>
-              </w:rPr>
-            </w:r>
-            <w:r>
-              <w:rPr>
-                <w:webHidden/>
-              </w:rPr>
-              <w:fldChar w:fldCharType="separate"/>
-            </w:r>
-            <w:r>
-              <w:rPr>
-                <w:rStyle w:val="IndexLink"/>
-                <w:rFonts w:ascii="Times New Roman" w:hAnsi="Times New Roman" w:cs="Times New Roman"/>
-                <w:sz w:val="24"/>
-              </w:rPr>
-              <w:tab/>
-              <w:t>7</w:t>
-            </w:r>
-            <w:r>
-              <w:rPr>
-                <w:webHidden/>
-              </w:rPr>
-              <w:fldChar w:fldCharType="end"/>
-            </w:r>
-          </w:hyperlink>
-        </w:p>
-        <w:p>
-          <w:pPr>
-            <w:pStyle w:val="TDC2"/>
-            <w:rPr>
-              <w:rFonts w:ascii="Times New Roman" w:eastAsiaTheme="minorEastAsia" w:hAnsi="Times New Roman" w:cs="Times New Roman"/>
-              <w:sz w:val="24"/>
-              <w:lang w:eastAsia="es-PE"/>
-            </w:rPr>
-          </w:pPr>
-          <w:hyperlink w:anchor="_Toc44341348">
-            <w:r>
-              <w:rPr>
-                <w:rStyle w:val="IndexLink"/>
-                <w:rFonts w:ascii="Times New Roman" w:hAnsi="Times New Roman" w:cs="Times New Roman"/>
-                <w:webHidden/>
-                <w:sz w:val="24"/>
-              </w:rPr>
-              <w:t>2.5</w:t>
-            </w:r>
-            <w:r>
-              <w:rPr>
-                <w:rStyle w:val="IndexLink"/>
-                <w:rFonts w:ascii="Times New Roman" w:eastAsiaTheme="minorEastAsia" w:hAnsi="Times New Roman" w:cs="Times New Roman"/>
-                <w:sz w:val="24"/>
-                <w:lang w:eastAsia="es-PE"/>
-              </w:rPr>
-              <w:tab/>
-            </w:r>
-            <w:r>
-              <w:rPr>
-                <w:rStyle w:val="IndexLink"/>
-                <w:rFonts w:ascii="Times New Roman" w:hAnsi="Times New Roman" w:cs="Times New Roman"/>
-                <w:sz w:val="24"/>
-              </w:rPr>
-              <w:t>Suposiciones y dependencias</w:t>
-            </w:r>
-            <w:r>
-              <w:rPr>
-                <w:webHidden/>
-              </w:rPr>
-              <w:fldChar w:fldCharType="begin"/>
-            </w:r>
-            <w:r>
-              <w:rPr>
-                <w:webHidden/>
-              </w:rPr>
-              <w:instrText>PAGEREF _Toc44341348 \h</w:instrText>
-            </w:r>
-            <w:r>
-              <w:rPr>
-                <w:webHidden/>
-              </w:rPr>
-            </w:r>
-            <w:r>
-              <w:rPr>
-                <w:webHidden/>
-              </w:rPr>
-              <w:fldChar w:fldCharType="separate"/>
-            </w:r>
-            <w:r>
-              <w:rPr>
-                <w:rStyle w:val="IndexLink"/>
-                <w:rFonts w:ascii="Times New Roman" w:hAnsi="Times New Roman" w:cs="Times New Roman"/>
-                <w:sz w:val="24"/>
-              </w:rPr>
-              <w:tab/>
-              <w:t>7</w:t>
-            </w:r>
-            <w:r>
-              <w:rPr>
-                <w:webHidden/>
-              </w:rPr>
-              <w:fldChar w:fldCharType="end"/>
-            </w:r>
-          </w:hyperlink>
-        </w:p>
-        <w:p>
-          <w:pPr>
-            <w:pStyle w:val="TDC2"/>
-            <w:rPr>
-              <w:rFonts w:ascii="Times New Roman" w:eastAsiaTheme="minorEastAsia" w:hAnsi="Times New Roman" w:cs="Times New Roman"/>
-              <w:sz w:val="24"/>
-              <w:lang w:eastAsia="es-PE"/>
-            </w:rPr>
-          </w:pPr>
-          <w:hyperlink w:anchor="_Toc44341349">
-            <w:r>
-              <w:rPr>
-                <w:rStyle w:val="IndexLink"/>
-                <w:rFonts w:ascii="Times New Roman" w:hAnsi="Times New Roman" w:cs="Times New Roman"/>
-                <w:webHidden/>
-                <w:sz w:val="24"/>
-              </w:rPr>
-              <w:t>2.6</w:t>
-            </w:r>
-            <w:r>
-              <w:rPr>
-                <w:rStyle w:val="IndexLink"/>
-                <w:rFonts w:ascii="Times New Roman" w:eastAsiaTheme="minorEastAsia" w:hAnsi="Times New Roman" w:cs="Times New Roman"/>
-                <w:sz w:val="24"/>
-                <w:lang w:eastAsia="es-PE"/>
-              </w:rPr>
-              <w:tab/>
-            </w:r>
-            <w:r>
-              <w:rPr>
-                <w:rStyle w:val="IndexLink"/>
-                <w:rFonts w:ascii="Times New Roman" w:hAnsi="Times New Roman" w:cs="Times New Roman"/>
-                <w:sz w:val="24"/>
-              </w:rPr>
-              <w:t>Evolución previsible del sistema</w:t>
-            </w:r>
-            <w:r>
-              <w:rPr>
-                <w:webHidden/>
-              </w:rPr>
-              <w:fldChar w:fldCharType="begin"/>
-            </w:r>
-            <w:r>
-              <w:rPr>
-                <w:webHidden/>
-              </w:rPr>
-              <w:instrText>PAGEREF _Toc44341349 \h</w:instrText>
-            </w:r>
-            <w:r>
-              <w:rPr>
-                <w:webHidden/>
-              </w:rPr>
-            </w:r>
-            <w:r>
-              <w:rPr>
-                <w:webHidden/>
-              </w:rPr>
-              <w:fldChar w:fldCharType="separate"/>
-            </w:r>
-            <w:r>
-              <w:rPr>
-                <w:rStyle w:val="IndexLink"/>
-                <w:rFonts w:ascii="Times New Roman" w:hAnsi="Times New Roman" w:cs="Times New Roman"/>
-                <w:sz w:val="24"/>
-              </w:rPr>
-              <w:tab/>
-              <w:t>8</w:t>
-            </w:r>
-            <w:r>
-              <w:rPr>
-                <w:webHidden/>
-              </w:rPr>
-              <w:fldChar w:fldCharType="end"/>
-            </w:r>
-          </w:hyperlink>
-        </w:p>
-        <w:p>
-          <w:pPr>
-            <w:pStyle w:val="TDC1"/>
-            <w:tabs>
-              <w:tab w:val="left" w:pos="440"/>
-              <w:tab w:val="right" w:leader="dot" w:pos="8494"/>
-            </w:tabs>
-            <w:rPr>
-              <w:rFonts w:ascii="Times New Roman" w:eastAsiaTheme="minorEastAsia" w:hAnsi="Times New Roman" w:cs="Times New Roman"/>
-              <w:sz w:val="24"/>
-              <w:lang w:eastAsia="es-PE"/>
-            </w:rPr>
-          </w:pPr>
-          <w:hyperlink w:anchor="_Toc44341350">
-            <w:r>
-              <w:rPr>
-                <w:rStyle w:val="IndexLink"/>
-                <w:rFonts w:ascii="Times New Roman" w:hAnsi="Times New Roman" w:cs="Times New Roman"/>
-                <w:webHidden/>
-                <w:sz w:val="24"/>
-              </w:rPr>
-              <w:t>3</w:t>
-            </w:r>
-            <w:r>
-              <w:rPr>
-                <w:rStyle w:val="IndexLink"/>
-                <w:rFonts w:ascii="Times New Roman" w:eastAsiaTheme="minorEastAsia" w:hAnsi="Times New Roman" w:cs="Times New Roman"/>
-                <w:sz w:val="24"/>
-                <w:lang w:eastAsia="es-PE"/>
-              </w:rPr>
-              <w:tab/>
-            </w:r>
-            <w:r>
-              <w:rPr>
-                <w:rStyle w:val="IndexLink"/>
-                <w:rFonts w:ascii="Times New Roman" w:hAnsi="Times New Roman" w:cs="Times New Roman"/>
-                <w:sz w:val="24"/>
-              </w:rPr>
-              <w:t>Requisitos específicos</w:t>
-            </w:r>
-            <w:r>
-              <w:rPr>
-                <w:webHidden/>
-              </w:rPr>
-              <w:fldChar w:fldCharType="begin"/>
-            </w:r>
-            <w:r>
-              <w:rPr>
-                <w:webHidden/>
-              </w:rPr>
-              <w:instrText>PAGEREF _Toc44341350 \h</w:instrText>
-            </w:r>
-            <w:r>
-              <w:rPr>
-                <w:webHidden/>
-              </w:rPr>
-            </w:r>
-            <w:r>
-              <w:rPr>
-                <w:webHidden/>
-              </w:rPr>
-              <w:fldChar w:fldCharType="separate"/>
-            </w:r>
-            <w:r>
-              <w:rPr>
-                <w:rStyle w:val="IndexLink"/>
-                <w:rFonts w:ascii="Times New Roman" w:hAnsi="Times New Roman" w:cs="Times New Roman"/>
-                <w:sz w:val="24"/>
-              </w:rPr>
-              <w:tab/>
-              <w:t>8</w:t>
-            </w:r>
-            <w:r>
-              <w:rPr>
-                <w:webHidden/>
-              </w:rPr>
-              <w:fldChar w:fldCharType="end"/>
-            </w:r>
-          </w:hyperlink>
-        </w:p>
-        <w:p>
-          <w:pPr>
-            <w:pStyle w:val="TDC2"/>
-            <w:rPr>
-              <w:rFonts w:ascii="Times New Roman" w:eastAsiaTheme="minorEastAsia" w:hAnsi="Times New Roman" w:cs="Times New Roman"/>
-              <w:sz w:val="24"/>
-              <w:lang w:eastAsia="es-PE"/>
-            </w:rPr>
-          </w:pPr>
-          <w:hyperlink w:anchor="_Toc44341351">
-            <w:r>
-              <w:rPr>
-                <w:rStyle w:val="IndexLink"/>
-                <w:rFonts w:ascii="Times New Roman" w:hAnsi="Times New Roman" w:cs="Times New Roman"/>
-                <w:webHidden/>
-                <w:sz w:val="24"/>
-              </w:rPr>
-              <w:t>3.1</w:t>
-            </w:r>
-            <w:r>
-              <w:rPr>
-                <w:rStyle w:val="IndexLink"/>
-                <w:rFonts w:ascii="Times New Roman" w:eastAsiaTheme="minorEastAsia" w:hAnsi="Times New Roman" w:cs="Times New Roman"/>
-                <w:sz w:val="24"/>
-                <w:lang w:eastAsia="es-PE"/>
-              </w:rPr>
-              <w:tab/>
-            </w:r>
-            <w:r>
-              <w:rPr>
-                <w:rStyle w:val="IndexLink"/>
-                <w:rFonts w:ascii="Times New Roman" w:hAnsi="Times New Roman" w:cs="Times New Roman"/>
-                <w:sz w:val="24"/>
-              </w:rPr>
-              <w:t>Requisitos comunes de las interfaces</w:t>
-            </w:r>
-            <w:r>
-              <w:rPr>
-                <w:webHidden/>
-              </w:rPr>
-              <w:fldChar w:fldCharType="begin"/>
-            </w:r>
-            <w:r>
-              <w:rPr>
-                <w:webHidden/>
-              </w:rPr>
-              <w:instrText>PAGEREF _Toc44341351 \h</w:instrText>
-            </w:r>
-            <w:r>
-              <w:rPr>
-                <w:webHidden/>
-              </w:rPr>
-            </w:r>
-            <w:r>
-              <w:rPr>
-                <w:webHidden/>
-              </w:rPr>
-              <w:fldChar w:fldCharType="separate"/>
-            </w:r>
-            <w:r>
-              <w:rPr>
-                <w:rStyle w:val="IndexLink"/>
-                <w:rFonts w:ascii="Times New Roman" w:hAnsi="Times New Roman" w:cs="Times New Roman"/>
-                <w:sz w:val="24"/>
-              </w:rPr>
-              <w:tab/>
-              <w:t>8</w:t>
-            </w:r>
-            <w:r>
-              <w:rPr>
-                <w:webHidden/>
-              </w:rPr>
-              <w:fldChar w:fldCharType="end"/>
-            </w:r>
-          </w:hyperlink>
-        </w:p>
-        <w:p>
-          <w:pPr>
-            <w:pStyle w:val="TDC3"/>
-            <w:tabs>
-              <w:tab w:val="left" w:pos="1320"/>
-              <w:tab w:val="right" w:leader="dot" w:pos="8494"/>
-            </w:tabs>
-            <w:rPr>
-              <w:rFonts w:ascii="Times New Roman" w:eastAsiaTheme="minorEastAsia" w:hAnsi="Times New Roman" w:cs="Times New Roman"/>
-              <w:sz w:val="24"/>
-              <w:lang w:eastAsia="es-PE"/>
-            </w:rPr>
-          </w:pPr>
-          <w:hyperlink w:anchor="_Toc44341352">
-            <w:r>
-              <w:rPr>
-                <w:rStyle w:val="IndexLink"/>
-                <w:rFonts w:ascii="Times New Roman" w:hAnsi="Times New Roman" w:cs="Times New Roman"/>
-                <w:webHidden/>
-                <w:sz w:val="24"/>
-              </w:rPr>
-              <w:t>3.1.1</w:t>
-            </w:r>
-            <w:r>
-              <w:rPr>
-                <w:rStyle w:val="IndexLink"/>
-                <w:rFonts w:ascii="Times New Roman" w:eastAsiaTheme="minorEastAsia" w:hAnsi="Times New Roman" w:cs="Times New Roman"/>
-                <w:sz w:val="24"/>
-                <w:lang w:eastAsia="es-PE"/>
-              </w:rPr>
-              <w:tab/>
-            </w:r>
-            <w:r>
-              <w:rPr>
-                <w:rStyle w:val="IndexLink"/>
-                <w:rFonts w:ascii="Times New Roman" w:hAnsi="Times New Roman" w:cs="Times New Roman"/>
-                <w:sz w:val="24"/>
-              </w:rPr>
-              <w:t>Interfaces de usuario</w:t>
-            </w:r>
-            <w:r>
-              <w:rPr>
-                <w:webHidden/>
-              </w:rPr>
-              <w:fldChar w:fldCharType="begin"/>
-            </w:r>
-            <w:r>
-              <w:rPr>
-                <w:webHidden/>
-              </w:rPr>
-              <w:instrText>PAGEREF _Toc44341352 \h</w:instrText>
-            </w:r>
-            <w:r>
-              <w:rPr>
-                <w:webHidden/>
-              </w:rPr>
-            </w:r>
-            <w:r>
-              <w:rPr>
-                <w:webHidden/>
-              </w:rPr>
-              <w:fldChar w:fldCharType="separate"/>
-            </w:r>
-            <w:r>
-              <w:rPr>
-                <w:rStyle w:val="IndexLink"/>
-                <w:rFonts w:ascii="Times New Roman" w:hAnsi="Times New Roman" w:cs="Times New Roman"/>
-                <w:sz w:val="24"/>
-              </w:rPr>
-              <w:tab/>
-              <w:t>8</w:t>
-            </w:r>
-            <w:r>
-              <w:rPr>
-                <w:webHidden/>
-              </w:rPr>
-              <w:fldChar w:fldCharType="end"/>
-            </w:r>
-          </w:hyperlink>
-        </w:p>
-        <w:p>
-          <w:pPr>
-            <w:pStyle w:val="TDC3"/>
-            <w:tabs>
-              <w:tab w:val="left" w:pos="1320"/>
-              <w:tab w:val="right" w:leader="dot" w:pos="8494"/>
-            </w:tabs>
-            <w:rPr>
-              <w:rFonts w:ascii="Times New Roman" w:eastAsiaTheme="minorEastAsia" w:hAnsi="Times New Roman" w:cs="Times New Roman"/>
-              <w:sz w:val="24"/>
-              <w:lang w:eastAsia="es-PE"/>
-            </w:rPr>
-          </w:pPr>
-          <w:hyperlink w:anchor="_Toc44341353">
-            <w:r>
-              <w:rPr>
-                <w:rStyle w:val="IndexLink"/>
-                <w:rFonts w:ascii="Times New Roman" w:hAnsi="Times New Roman" w:cs="Times New Roman"/>
-                <w:webHidden/>
-                <w:sz w:val="24"/>
-              </w:rPr>
-              <w:t>3.1.2</w:t>
-            </w:r>
-            <w:r>
-              <w:rPr>
-                <w:rStyle w:val="IndexLink"/>
-                <w:rFonts w:ascii="Times New Roman" w:eastAsiaTheme="minorEastAsia" w:hAnsi="Times New Roman" w:cs="Times New Roman"/>
-                <w:sz w:val="24"/>
-                <w:lang w:eastAsia="es-PE"/>
-              </w:rPr>
-              <w:tab/>
-            </w:r>
-            <w:r>
-              <w:rPr>
-                <w:rStyle w:val="IndexLink"/>
-                <w:rFonts w:ascii="Times New Roman" w:hAnsi="Times New Roman" w:cs="Times New Roman"/>
-                <w:sz w:val="24"/>
-              </w:rPr>
-              <w:t>Interfaces de hardware</w:t>
-            </w:r>
-            <w:r>
-              <w:rPr>
-                <w:webHidden/>
-              </w:rPr>
-              <w:fldChar w:fldCharType="begin"/>
-            </w:r>
-            <w:r>
-              <w:rPr>
-                <w:webHidden/>
-              </w:rPr>
-              <w:instrText>PAGEREF _Toc44341353 \h</w:instrText>
-            </w:r>
-            <w:r>
-              <w:rPr>
-                <w:webHidden/>
-              </w:rPr>
-            </w:r>
-            <w:r>
-              <w:rPr>
-                <w:webHidden/>
-              </w:rPr>
-              <w:fldChar w:fldCharType="separate"/>
-            </w:r>
-            <w:r>
-              <w:rPr>
-                <w:rStyle w:val="IndexLink"/>
-                <w:rFonts w:ascii="Times New Roman" w:hAnsi="Times New Roman" w:cs="Times New Roman"/>
-                <w:sz w:val="24"/>
-              </w:rPr>
-              <w:tab/>
-              <w:t>9</w:t>
-            </w:r>
-            <w:r>
-              <w:rPr>
-                <w:webHidden/>
-              </w:rPr>
-              <w:fldChar w:fldCharType="end"/>
-            </w:r>
-          </w:hyperlink>
-        </w:p>
-        <w:p>
-          <w:pPr>
-            <w:pStyle w:val="TDC3"/>
-            <w:tabs>
-              <w:tab w:val="left" w:pos="1320"/>
-              <w:tab w:val="right" w:leader="dot" w:pos="8494"/>
-            </w:tabs>
-            <w:rPr>
-              <w:rFonts w:ascii="Times New Roman" w:eastAsiaTheme="minorEastAsia" w:hAnsi="Times New Roman" w:cs="Times New Roman"/>
-              <w:sz w:val="24"/>
-              <w:lang w:eastAsia="es-PE"/>
-            </w:rPr>
-          </w:pPr>
-          <w:hyperlink w:anchor="_Toc44341354">
-            <w:r>
-              <w:rPr>
-                <w:rStyle w:val="IndexLink"/>
-                <w:rFonts w:ascii="Times New Roman" w:hAnsi="Times New Roman" w:cs="Times New Roman"/>
-                <w:webHidden/>
-                <w:sz w:val="24"/>
-              </w:rPr>
-              <w:t>3.1.3</w:t>
-            </w:r>
-            <w:r>
-              <w:rPr>
-                <w:rStyle w:val="IndexLink"/>
-                <w:rFonts w:ascii="Times New Roman" w:eastAsiaTheme="minorEastAsia" w:hAnsi="Times New Roman" w:cs="Times New Roman"/>
-                <w:sz w:val="24"/>
-                <w:lang w:eastAsia="es-PE"/>
-              </w:rPr>
-              <w:tab/>
-            </w:r>
-            <w:r>
-              <w:rPr>
-                <w:rStyle w:val="IndexLink"/>
-                <w:rFonts w:ascii="Times New Roman" w:hAnsi="Times New Roman" w:cs="Times New Roman"/>
-                <w:sz w:val="24"/>
-              </w:rPr>
-              <w:t>Interfaces de software</w:t>
-            </w:r>
-            <w:r>
-              <w:rPr>
-                <w:webHidden/>
-              </w:rPr>
-              <w:fldChar w:fldCharType="begin"/>
-            </w:r>
-            <w:r>
-              <w:rPr>
-                <w:webHidden/>
-              </w:rPr>
-              <w:instrText>PAGEREF _Toc44341354 \h</w:instrText>
-            </w:r>
-            <w:r>
-              <w:rPr>
-                <w:webHidden/>
-              </w:rPr>
-            </w:r>
-            <w:r>
-              <w:rPr>
-                <w:webHidden/>
-              </w:rPr>
-              <w:fldChar w:fldCharType="separate"/>
-            </w:r>
-            <w:r>
-              <w:rPr>
-                <w:rStyle w:val="IndexLink"/>
-                <w:rFonts w:ascii="Times New Roman" w:hAnsi="Times New Roman" w:cs="Times New Roman"/>
-                <w:sz w:val="24"/>
-              </w:rPr>
-              <w:tab/>
-              <w:t>9</w:t>
-            </w:r>
-            <w:r>
-              <w:rPr>
-                <w:webHidden/>
-              </w:rPr>
-              <w:fldChar w:fldCharType="end"/>
-            </w:r>
-          </w:hyperlink>
-        </w:p>
-        <w:p>
-          <w:pPr>
-            <w:pStyle w:val="TDC3"/>
-            <w:tabs>
-              <w:tab w:val="left" w:pos="1320"/>
-              <w:tab w:val="right" w:leader="dot" w:pos="8494"/>
-            </w:tabs>
-            <w:rPr>
-              <w:rFonts w:ascii="Times New Roman" w:eastAsiaTheme="minorEastAsia" w:hAnsi="Times New Roman" w:cs="Times New Roman"/>
-              <w:sz w:val="24"/>
-              <w:lang w:eastAsia="es-PE"/>
-            </w:rPr>
-          </w:pPr>
-          <w:hyperlink w:anchor="_Toc44341355">
-            <w:r>
-              <w:rPr>
-                <w:rStyle w:val="IndexLink"/>
-                <w:rFonts w:ascii="Times New Roman" w:hAnsi="Times New Roman" w:cs="Times New Roman"/>
-                <w:webHidden/>
-                <w:sz w:val="24"/>
-              </w:rPr>
-              <w:t>3.1.4</w:t>
-            </w:r>
-            <w:r>
-              <w:rPr>
-                <w:rStyle w:val="IndexLink"/>
-                <w:rFonts w:ascii="Times New Roman" w:eastAsiaTheme="minorEastAsia" w:hAnsi="Times New Roman" w:cs="Times New Roman"/>
-                <w:sz w:val="24"/>
-                <w:lang w:eastAsia="es-PE"/>
-              </w:rPr>
-              <w:tab/>
-            </w:r>
-            <w:r>
-              <w:rPr>
-                <w:rStyle w:val="IndexLink"/>
-                <w:rFonts w:ascii="Times New Roman" w:hAnsi="Times New Roman" w:cs="Times New Roman"/>
-                <w:sz w:val="24"/>
-              </w:rPr>
-              <w:t>Interfaces de comunicación</w:t>
-            </w:r>
-            <w:r>
-              <w:rPr>
-                <w:webHidden/>
-              </w:rPr>
-              <w:fldChar w:fldCharType="begin"/>
-            </w:r>
-            <w:r>
-              <w:rPr>
-                <w:webHidden/>
-              </w:rPr>
-              <w:instrText>PAGEREF _Toc44341355 \h</w:instrText>
-            </w:r>
-            <w:r>
-              <w:rPr>
-                <w:webHidden/>
-              </w:rPr>
-            </w:r>
-            <w:r>
-              <w:rPr>
-                <w:webHidden/>
-              </w:rPr>
-              <w:fldChar w:fldCharType="separate"/>
-            </w:r>
-            <w:r>
-              <w:rPr>
-                <w:rStyle w:val="IndexLink"/>
-                <w:rFonts w:ascii="Times New Roman" w:hAnsi="Times New Roman" w:cs="Times New Roman"/>
-                <w:sz w:val="24"/>
-              </w:rPr>
-              <w:tab/>
-              <w:t>9</w:t>
-            </w:r>
-            <w:r>
-              <w:rPr>
-                <w:webHidden/>
-              </w:rPr>
-              <w:fldChar w:fldCharType="end"/>
-            </w:r>
-          </w:hyperlink>
-        </w:p>
-        <w:p>
-          <w:pPr>
-            <w:pStyle w:val="TDC2"/>
-            <w:rPr>
-              <w:rFonts w:ascii="Times New Roman" w:eastAsiaTheme="minorEastAsia" w:hAnsi="Times New Roman" w:cs="Times New Roman"/>
-              <w:sz w:val="24"/>
-              <w:lang w:eastAsia="es-PE"/>
-            </w:rPr>
-          </w:pPr>
-          <w:hyperlink w:anchor="_Toc44341356">
-            <w:r>
-              <w:rPr>
-                <w:rStyle w:val="IndexLink"/>
-                <w:rFonts w:ascii="Times New Roman" w:hAnsi="Times New Roman" w:cs="Times New Roman"/>
-                <w:webHidden/>
-                <w:sz w:val="24"/>
-              </w:rPr>
-              <w:t>3.2</w:t>
-            </w:r>
-            <w:r>
-              <w:rPr>
-                <w:rStyle w:val="IndexLink"/>
-                <w:rFonts w:ascii="Times New Roman" w:eastAsiaTheme="minorEastAsia" w:hAnsi="Times New Roman" w:cs="Times New Roman"/>
-                <w:sz w:val="24"/>
-                <w:lang w:eastAsia="es-PE"/>
-              </w:rPr>
-              <w:tab/>
-            </w:r>
-            <w:r>
-              <w:rPr>
-                <w:rStyle w:val="IndexLink"/>
-                <w:rFonts w:ascii="Times New Roman" w:hAnsi="Times New Roman" w:cs="Times New Roman"/>
-                <w:sz w:val="24"/>
-              </w:rPr>
-              <w:t>Requisitos funcionales</w:t>
-            </w:r>
-            <w:r>
-              <w:rPr>
-                <w:webHidden/>
-              </w:rPr>
-              <w:fldChar w:fldCharType="begin"/>
-            </w:r>
-            <w:r>
-              <w:rPr>
-                <w:webHidden/>
-              </w:rPr>
-              <w:instrText>PAGEREF _Toc44341356 \h</w:instrText>
-            </w:r>
-            <w:r>
-              <w:rPr>
-                <w:webHidden/>
-              </w:rPr>
-            </w:r>
-            <w:r>
-              <w:rPr>
-                <w:webHidden/>
-              </w:rPr>
-              <w:fldChar w:fldCharType="separate"/>
-            </w:r>
-            <w:r>
-              <w:rPr>
-                <w:rStyle w:val="IndexLink"/>
-                <w:rFonts w:ascii="Times New Roman" w:hAnsi="Times New Roman" w:cs="Times New Roman"/>
-                <w:sz w:val="24"/>
-              </w:rPr>
-              <w:tab/>
-              <w:t>9</w:t>
-            </w:r>
-            <w:r>
-              <w:rPr>
-                <w:webHidden/>
-              </w:rPr>
-              <w:fldChar w:fldCharType="end"/>
-            </w:r>
-          </w:hyperlink>
-        </w:p>
-        <w:p>
-          <w:pPr>
-            <w:pStyle w:val="TDC2"/>
-            <w:rPr>
-              <w:rFonts w:ascii="Times New Roman" w:eastAsiaTheme="minorEastAsia" w:hAnsi="Times New Roman" w:cs="Times New Roman"/>
-              <w:sz w:val="24"/>
-              <w:lang w:eastAsia="es-PE"/>
-            </w:rPr>
-          </w:pPr>
-          <w:hyperlink w:anchor="_Toc44341357">
-            <w:r>
-              <w:rPr>
-                <w:rStyle w:val="IndexLink"/>
-                <w:rFonts w:ascii="Times New Roman" w:hAnsi="Times New Roman" w:cs="Times New Roman"/>
-                <w:webHidden/>
-                <w:sz w:val="24"/>
-              </w:rPr>
-              <w:t>3.3</w:t>
-            </w:r>
-            <w:r>
-              <w:rPr>
-                <w:rStyle w:val="IndexLink"/>
-                <w:rFonts w:ascii="Times New Roman" w:eastAsiaTheme="minorEastAsia" w:hAnsi="Times New Roman" w:cs="Times New Roman"/>
-                <w:sz w:val="24"/>
-                <w:lang w:eastAsia="es-PE"/>
-              </w:rPr>
-              <w:tab/>
-            </w:r>
-            <w:r>
-              <w:rPr>
-                <w:rStyle w:val="IndexLink"/>
-                <w:rFonts w:ascii="Times New Roman" w:hAnsi="Times New Roman" w:cs="Times New Roman"/>
-                <w:sz w:val="24"/>
-              </w:rPr>
-              <w:t>Requisitos no funcionales</w:t>
-            </w:r>
-            <w:r>
-              <w:rPr>
-                <w:webHidden/>
-              </w:rPr>
-              <w:fldChar w:fldCharType="begin"/>
-            </w:r>
-            <w:r>
-              <w:rPr>
-                <w:webHidden/>
-              </w:rPr>
-              <w:instrText>PAGEREF _Toc44341357 \h</w:instrText>
-            </w:r>
-            <w:r>
-              <w:rPr>
-                <w:webHidden/>
-              </w:rPr>
-            </w:r>
-            <w:r>
-              <w:rPr>
-                <w:webHidden/>
-              </w:rPr>
-              <w:fldChar w:fldCharType="separate"/>
-            </w:r>
-            <w:r>
-              <w:rPr>
-                <w:rStyle w:val="IndexLink"/>
-                <w:rFonts w:ascii="Times New Roman" w:hAnsi="Times New Roman" w:cs="Times New Roman"/>
-                <w:sz w:val="24"/>
-              </w:rPr>
-              <w:tab/>
-              <w:t>9</w:t>
-            </w:r>
-            <w:r>
-              <w:rPr>
-                <w:webHidden/>
-              </w:rPr>
-              <w:fldChar w:fldCharType="end"/>
-            </w:r>
-          </w:hyperlink>
-        </w:p>
-        <w:p>
-          <w:pPr>
-            <w:pStyle w:val="TDC2"/>
-            <w:rPr>
-              <w:rFonts w:ascii="Times New Roman" w:eastAsiaTheme="minorEastAsia" w:hAnsi="Times New Roman" w:cs="Times New Roman"/>
-              <w:sz w:val="24"/>
-              <w:lang w:eastAsia="es-PE"/>
-            </w:rPr>
-          </w:pPr>
-          <w:hyperlink w:anchor="_Toc44341358">
-            <w:r>
-              <w:rPr>
-                <w:rStyle w:val="IndexLink"/>
-                <w:rFonts w:ascii="Times New Roman" w:hAnsi="Times New Roman" w:cs="Times New Roman"/>
-                <w:webHidden/>
-                <w:sz w:val="24"/>
-              </w:rPr>
-              <w:t>3.4</w:t>
-            </w:r>
-            <w:r>
-              <w:rPr>
-                <w:rStyle w:val="IndexLink"/>
-                <w:rFonts w:ascii="Times New Roman" w:eastAsiaTheme="minorEastAsia" w:hAnsi="Times New Roman" w:cs="Times New Roman"/>
-                <w:sz w:val="24"/>
-                <w:lang w:eastAsia="es-PE"/>
-              </w:rPr>
-              <w:tab/>
-            </w:r>
-            <w:r>
-              <w:rPr>
-                <w:rStyle w:val="IndexLink"/>
-                <w:rFonts w:ascii="Times New Roman" w:hAnsi="Times New Roman" w:cs="Times New Roman"/>
-                <w:sz w:val="24"/>
-              </w:rPr>
-              <w:t>Otros requisitos</w:t>
-            </w:r>
-            <w:r>
-              <w:rPr>
-                <w:webHidden/>
-              </w:rPr>
-              <w:fldChar w:fldCharType="begin"/>
-            </w:r>
-            <w:r>
-              <w:rPr>
-                <w:webHidden/>
-              </w:rPr>
-              <w:instrText>PAGEREF _Toc44341358 \h</w:instrText>
-            </w:r>
-            <w:r>
-              <w:rPr>
-                <w:webHidden/>
-              </w:rPr>
-            </w:r>
-            <w:r>
-              <w:rPr>
-                <w:webHidden/>
-              </w:rPr>
-              <w:fldChar w:fldCharType="separate"/>
-            </w:r>
-            <w:r>
-              <w:rPr>
-                <w:rStyle w:val="IndexLink"/>
-                <w:rFonts w:ascii="Times New Roman" w:hAnsi="Times New Roman" w:cs="Times New Roman"/>
-                <w:sz w:val="24"/>
-              </w:rPr>
-              <w:tab/>
-              <w:t>9</w:t>
-            </w:r>
-            <w:r>
-              <w:rPr>
-                <w:webHidden/>
-              </w:rPr>
-              <w:fldChar w:fldCharType="end"/>
-            </w:r>
-          </w:hyperlink>
-        </w:p>
-        <w:p>
-          <w:pPr>
-            <w:pStyle w:val="TDC3"/>
-            <w:tabs>
-              <w:tab w:val="left" w:pos="1320"/>
-              <w:tab w:val="right" w:leader="dot" w:pos="8494"/>
-            </w:tabs>
-            <w:rPr>
-              <w:rFonts w:ascii="Times New Roman" w:eastAsiaTheme="minorEastAsia" w:hAnsi="Times New Roman" w:cs="Times New Roman"/>
-              <w:sz w:val="24"/>
-              <w:lang w:eastAsia="es-PE"/>
-            </w:rPr>
-          </w:pPr>
-          <w:hyperlink w:anchor="_Toc44341359">
-            <w:r>
-              <w:rPr>
-                <w:rStyle w:val="IndexLink"/>
-                <w:rFonts w:ascii="Times New Roman" w:hAnsi="Times New Roman" w:cs="Times New Roman"/>
-                <w:webHidden/>
-                <w:sz w:val="24"/>
-              </w:rPr>
-              <w:t>3.4.1</w:t>
-            </w:r>
-            <w:r>
-              <w:rPr>
-                <w:rStyle w:val="IndexLink"/>
-                <w:rFonts w:ascii="Times New Roman" w:eastAsiaTheme="minorEastAsia" w:hAnsi="Times New Roman" w:cs="Times New Roman"/>
-                <w:sz w:val="24"/>
-                <w:lang w:eastAsia="es-PE"/>
-              </w:rPr>
-              <w:tab/>
-            </w:r>
-            <w:r>
-              <w:rPr>
-                <w:rStyle w:val="IndexLink"/>
-                <w:rFonts w:ascii="Times New Roman" w:hAnsi="Times New Roman" w:cs="Times New Roman"/>
-                <w:sz w:val="24"/>
-              </w:rPr>
-              <w:t>Requisitos de hardware</w:t>
-            </w:r>
-            <w:r>
-              <w:rPr>
-                <w:webHidden/>
-              </w:rPr>
-              <w:fldChar w:fldCharType="begin"/>
-            </w:r>
-            <w:r>
-              <w:rPr>
-                <w:webHidden/>
-              </w:rPr>
-              <w:instrText>PAGEREF _Toc44341359 \h</w:instrText>
-            </w:r>
-            <w:r>
-              <w:rPr>
-                <w:webHidden/>
-              </w:rPr>
-            </w:r>
-            <w:r>
-              <w:rPr>
-                <w:webHidden/>
-              </w:rPr>
-              <w:fldChar w:fldCharType="separate"/>
-            </w:r>
-            <w:r>
-              <w:rPr>
-                <w:rStyle w:val="IndexLink"/>
-                <w:rFonts w:ascii="Times New Roman" w:hAnsi="Times New Roman" w:cs="Times New Roman"/>
-                <w:sz w:val="24"/>
-              </w:rPr>
-              <w:tab/>
-              <w:t>9</w:t>
-            </w:r>
-            <w:r>
-              <w:rPr>
-                <w:webHidden/>
-              </w:rPr>
-              <w:fldChar w:fldCharType="end"/>
-            </w:r>
-          </w:hyperlink>
-        </w:p>
-        <w:p>
-          <w:pPr>
-            <w:pStyle w:val="TDC3"/>
-            <w:tabs>
-              <w:tab w:val="left" w:pos="1320"/>
-              <w:tab w:val="right" w:leader="dot" w:pos="8494"/>
-            </w:tabs>
-            <w:rPr>
-              <w:rFonts w:ascii="Times New Roman" w:eastAsiaTheme="minorEastAsia" w:hAnsi="Times New Roman" w:cs="Times New Roman"/>
-              <w:sz w:val="24"/>
-              <w:lang w:eastAsia="es-PE"/>
-            </w:rPr>
-          </w:pPr>
-          <w:hyperlink w:anchor="_Toc44341360">
-            <w:r>
-              <w:rPr>
-                <w:rStyle w:val="IndexLink"/>
-                <w:rFonts w:ascii="Times New Roman" w:hAnsi="Times New Roman" w:cs="Times New Roman"/>
-                <w:webHidden/>
-                <w:sz w:val="24"/>
-              </w:rPr>
-              <w:t>3.4.2</w:t>
-            </w:r>
-            <w:r>
-              <w:rPr>
-                <w:rStyle w:val="IndexLink"/>
-                <w:rFonts w:ascii="Times New Roman" w:eastAsiaTheme="minorEastAsia" w:hAnsi="Times New Roman" w:cs="Times New Roman"/>
-                <w:sz w:val="24"/>
-                <w:lang w:eastAsia="es-PE"/>
-              </w:rPr>
-              <w:tab/>
-            </w:r>
-            <w:r>
-              <w:rPr>
-                <w:rStyle w:val="IndexLink"/>
-                <w:rFonts w:ascii="Times New Roman" w:hAnsi="Times New Roman" w:cs="Times New Roman"/>
-                <w:sz w:val="24"/>
-              </w:rPr>
-              <w:t>Otros</w:t>
-            </w:r>
-            <w:r>
-              <w:rPr>
-                <w:webHidden/>
-              </w:rPr>
-              <w:fldChar w:fldCharType="begin"/>
-            </w:r>
-            <w:r>
-              <w:rPr>
-                <w:webHidden/>
-              </w:rPr>
-              <w:instrText>PAGEREF _Toc44341360 \h</w:instrText>
-            </w:r>
-            <w:r>
-              <w:rPr>
-                <w:webHidden/>
-              </w:rPr>
-            </w:r>
-            <w:r>
-              <w:rPr>
-                <w:webHidden/>
-              </w:rPr>
-              <w:fldChar w:fldCharType="separate"/>
-            </w:r>
-            <w:r>
-              <w:rPr>
-                <w:rStyle w:val="IndexLink"/>
-                <w:rFonts w:ascii="Times New Roman" w:hAnsi="Times New Roman" w:cs="Times New Roman"/>
-                <w:sz w:val="24"/>
-              </w:rPr>
-              <w:tab/>
-              <w:t>9</w:t>
-            </w:r>
-            <w:r>
-              <w:rPr>
+                <w:noProof/>
                 <w:webHidden/>
               </w:rPr>
               <w:fldChar w:fldCharType="end"/>
@@ -2488,6 +467,27 @@
         </w:p>
       </w:sdtContent>
     </w:sdt>
+    <w:p/>
+    <w:p/>
+    <w:p/>
+    <w:p/>
+    <w:p/>
+    <w:p/>
+    <w:p/>
+    <w:p/>
+    <w:p/>
+    <w:p/>
+    <w:p/>
+    <w:p/>
+    <w:p/>
+    <w:p/>
+    <w:p/>
+    <w:p/>
+    <w:p/>
+    <w:p/>
+    <w:p/>
+    <w:p/>
+    <w:p/>
     <w:p/>
     <w:p/>
     <w:p/>
@@ -2604,6 +604,10 @@
         </w:numPr>
       </w:pPr>
       <w:r>
+        <w:rPr>
+          <w:noProof/>
+          <w:lang w:eastAsia="es-PE"/>
+        </w:rPr>
         <w:drawing>
           <wp:anchor distT="0" distB="0" distL="114300" distR="114300" simplePos="0" relativeHeight="251658240" behindDoc="0" locked="0" layoutInCell="1" allowOverlap="1" wp14:anchorId="42612D95" wp14:editId="60203004">
             <wp:simplePos x="0" y="0"/>
@@ -2677,6 +681,10 @@
         </w:numPr>
       </w:pPr>
       <w:r>
+        <w:rPr>
+          <w:noProof/>
+          <w:lang w:eastAsia="es-PE"/>
+        </w:rPr>
         <w:drawing>
           <wp:anchor distT="0" distB="0" distL="114300" distR="114300" simplePos="0" relativeHeight="251659264" behindDoc="0" locked="0" layoutInCell="1" allowOverlap="1" wp14:anchorId="3694AA91" wp14:editId="573CC71B">
             <wp:simplePos x="0" y="0"/>
@@ -2737,10 +745,7 @@
         <w:t>Grilla de postulantes</w:t>
       </w:r>
     </w:p>
-    <w:p>
-      <w:bookmarkStart w:id="0" w:name="_GoBack"/>
-      <w:bookmarkEnd w:id="0"/>
-    </w:p>
+    <w:p/>
     <w:p>
       <w:pPr>
         <w:numPr>
@@ -2830,6 +835,21 @@
       </w:pPr>
       <w:r>
         <w:t>Grilla postulantes en procesamiento de constancia</w:t>
+      </w:r>
+    </w:p>
+    <w:p/>
+    <w:p/>
+    <w:p/>
+    <w:p/>
+    <w:p/>
+    <w:p/>
+    <w:p/>
+    <w:p>
+      <w:pPr>
+        <w:spacing w:after="0" w:line="240" w:lineRule="auto"/>
+      </w:pPr>
+      <w:r>
+        <w:br w:type="page"/>
       </w:r>
     </w:p>
     <w:p>
@@ -2885,6 +905,158 @@
           </wp:anchor>
         </w:drawing>
       </w:r>
+      <w:r>
+        <w:tab/>
+      </w:r>
+    </w:p>
+    <w:p/>
+    <w:p>
+      <w:r>
+        <w:t>Actualizar Información del Postulante</w:t>
+      </w:r>
+    </w:p>
+    <w:p>
+      <w:r>
+        <w:rPr>
+          <w:noProof/>
+          <w:lang w:eastAsia="es-PE"/>
+        </w:rPr>
+        <w:drawing>
+          <wp:inline distT="0" distB="0" distL="0" distR="0" wp14:anchorId="3AE942CB" wp14:editId="45E4DAE0">
+            <wp:extent cx="5400040" cy="3866515"/>
+            <wp:effectExtent l="0" t="0" r="0" b="635"/>
+            <wp:docPr id="7" name="Imagen 7"/>
+            <wp:cNvGraphicFramePr>
+              <a:graphicFrameLocks xmlns:a="http://schemas.openxmlformats.org/drawingml/2006/main" noChangeAspect="1"/>
+            </wp:cNvGraphicFramePr>
+            <a:graphic xmlns:a="http://schemas.openxmlformats.org/drawingml/2006/main">
+              <a:graphicData uri="http://schemas.openxmlformats.org/drawingml/2006/picture">
+                <pic:pic xmlns:pic="http://schemas.openxmlformats.org/drawingml/2006/picture">
+                  <pic:nvPicPr>
+                    <pic:cNvPr id="1" name=""/>
+                    <pic:cNvPicPr/>
+                  </pic:nvPicPr>
+                  <pic:blipFill>
+                    <a:blip r:embed="rId12"/>
+                    <a:stretch>
+                      <a:fillRect/>
+                    </a:stretch>
+                  </pic:blipFill>
+                  <pic:spPr>
+                    <a:xfrm>
+                      <a:off x="0" y="0"/>
+                      <a:ext cx="5400040" cy="3866515"/>
+                    </a:xfrm>
+                    <a:prstGeom prst="rect">
+                      <a:avLst/>
+                    </a:prstGeom>
+                  </pic:spPr>
+                </pic:pic>
+              </a:graphicData>
+            </a:graphic>
+          </wp:inline>
+        </w:drawing>
+      </w:r>
+    </w:p>
+    <w:p>
+      <w:r>
+        <w:lastRenderedPageBreak/>
+        <w:t>.Actualizar las  fotos del Postulante</w:t>
+      </w:r>
+    </w:p>
+    <w:p>
+      <w:r>
+        <w:rPr>
+          <w:noProof/>
+          <w:lang w:eastAsia="es-PE"/>
+        </w:rPr>
+        <w:drawing>
+          <wp:inline distT="0" distB="0" distL="0" distR="0" wp14:anchorId="05F99AE7" wp14:editId="5C74C66F">
+            <wp:extent cx="5400040" cy="3890010"/>
+            <wp:effectExtent l="0" t="0" r="0" b="0"/>
+            <wp:docPr id="8" name="Imagen 8"/>
+            <wp:cNvGraphicFramePr>
+              <a:graphicFrameLocks xmlns:a="http://schemas.openxmlformats.org/drawingml/2006/main" noChangeAspect="1"/>
+            </wp:cNvGraphicFramePr>
+            <a:graphic xmlns:a="http://schemas.openxmlformats.org/drawingml/2006/main">
+              <a:graphicData uri="http://schemas.openxmlformats.org/drawingml/2006/picture">
+                <pic:pic xmlns:pic="http://schemas.openxmlformats.org/drawingml/2006/picture">
+                  <pic:nvPicPr>
+                    <pic:cNvPr id="1" name=""/>
+                    <pic:cNvPicPr/>
+                  </pic:nvPicPr>
+                  <pic:blipFill>
+                    <a:blip r:embed="rId13"/>
+                    <a:stretch>
+                      <a:fillRect/>
+                    </a:stretch>
+                  </pic:blipFill>
+                  <pic:spPr>
+                    <a:xfrm>
+                      <a:off x="0" y="0"/>
+                      <a:ext cx="5400040" cy="3890010"/>
+                    </a:xfrm>
+                    <a:prstGeom prst="rect">
+                      <a:avLst/>
+                    </a:prstGeom>
+                  </pic:spPr>
+                </pic:pic>
+              </a:graphicData>
+            </a:graphic>
+          </wp:inline>
+        </w:drawing>
+      </w:r>
+    </w:p>
+    <w:p/>
+    <w:p>
+      <w:r>
+        <w:t>Bandeja de Usuario</w:t>
+      </w:r>
+    </w:p>
+    <w:p>
+      <w:r>
+        <w:rPr>
+          <w:noProof/>
+          <w:lang w:eastAsia="es-PE"/>
+        </w:rPr>
+        <w:drawing>
+          <wp:inline distT="0" distB="0" distL="0" distR="0" wp14:anchorId="45569A6C" wp14:editId="664B36F3">
+            <wp:extent cx="5400040" cy="3707765"/>
+            <wp:effectExtent l="0" t="0" r="0" b="6985"/>
+            <wp:docPr id="9" name="Imagen 9"/>
+            <wp:cNvGraphicFramePr>
+              <a:graphicFrameLocks xmlns:a="http://schemas.openxmlformats.org/drawingml/2006/main" noChangeAspect="1"/>
+            </wp:cNvGraphicFramePr>
+            <a:graphic xmlns:a="http://schemas.openxmlformats.org/drawingml/2006/main">
+              <a:graphicData uri="http://schemas.openxmlformats.org/drawingml/2006/picture">
+                <pic:pic xmlns:pic="http://schemas.openxmlformats.org/drawingml/2006/picture">
+                  <pic:nvPicPr>
+                    <pic:cNvPr id="1" name=""/>
+                    <pic:cNvPicPr/>
+                  </pic:nvPicPr>
+                  <pic:blipFill>
+                    <a:blip r:embed="rId14"/>
+                    <a:stretch>
+                      <a:fillRect/>
+                    </a:stretch>
+                  </pic:blipFill>
+                  <pic:spPr>
+                    <a:xfrm>
+                      <a:off x="0" y="0"/>
+                      <a:ext cx="5400040" cy="3707765"/>
+                    </a:xfrm>
+                    <a:prstGeom prst="rect">
+                      <a:avLst/>
+                    </a:prstGeom>
+                  </pic:spPr>
+                </pic:pic>
+              </a:graphicData>
+            </a:graphic>
+          </wp:inline>
+        </w:drawing>
+      </w:r>
+      <w:bookmarkStart w:id="1" w:name="_GoBack"/>
+      <w:bookmarkEnd w:id="1"/>
     </w:p>
     <w:sectPr>
       <w:pgSz w:w="11906" w:h="16838"/>
@@ -2898,7 +1070,7 @@
 </file>
 
 <file path=word/numbering.xml><?xml version="1.0" encoding="utf-8"?>
-<w:numbering xmlns:wpc="http://schemas.microsoft.com/office/word/2010/wordprocessingCanvas" xmlns:cx="http://schemas.microsoft.com/office/drawing/2014/chartex" xmlns:mc="http://schemas.openxmlformats.org/markup-compatibility/2006" xmlns:o="urn:schemas-microsoft-com:office:office" xmlns:r="http://schemas.openxmlformats.org/officeDocument/2006/relationships" xmlns:m="http://schemas.openxmlformats.org/officeDocument/2006/math" xmlns:v="urn:schemas-microsoft-com:vml" xmlns:wp14="http://schemas.microsoft.com/office/word/2010/wordprocessingDrawing" xmlns:wp="http://schemas.openxmlformats.org/drawingml/2006/wordprocessingDrawing" xmlns:w10="urn:schemas-microsoft-com:office:word" xmlns:w="http://schemas.openxmlformats.org/wordprocessingml/2006/main" xmlns:w14="http://schemas.microsoft.com/office/word/2010/wordml" xmlns:w15="http://schemas.microsoft.com/office/word/2012/wordml" xmlns:w16se="http://schemas.microsoft.com/office/word/2015/wordml/symex" xmlns:wpg="http://schemas.microsoft.com/office/word/2010/wordprocessingGroup" xmlns:wpi="http://schemas.microsoft.com/office/word/2010/wordprocessingInk" xmlns:wne="http://schemas.microsoft.com/office/word/2006/wordml" xmlns:wps="http://schemas.microsoft.com/office/word/2010/wordprocessingShape" mc:Ignorable="w14 w15 w16se wp14">
+<w:numbering xmlns:wpc="http://schemas.microsoft.com/office/word/2010/wordprocessingCanvas" xmlns:mc="http://schemas.openxmlformats.org/markup-compatibility/2006" xmlns:o="urn:schemas-microsoft-com:office:office" xmlns:r="http://schemas.openxmlformats.org/officeDocument/2006/relationships" xmlns:m="http://schemas.openxmlformats.org/officeDocument/2006/math" xmlns:v="urn:schemas-microsoft-com:vml" xmlns:wp14="http://schemas.microsoft.com/office/word/2010/wordprocessingDrawing" xmlns:wp="http://schemas.openxmlformats.org/drawingml/2006/wordprocessingDrawing" xmlns:w10="urn:schemas-microsoft-com:office:word" xmlns:w="http://schemas.openxmlformats.org/wordprocessingml/2006/main" xmlns:w14="http://schemas.microsoft.com/office/word/2010/wordml" xmlns:w15="http://schemas.microsoft.com/office/word/2012/wordml" xmlns:wpg="http://schemas.microsoft.com/office/word/2010/wordprocessingGroup" xmlns:wpi="http://schemas.microsoft.com/office/word/2010/wordprocessingInk" xmlns:wne="http://schemas.microsoft.com/office/word/2006/wordml" xmlns:wps="http://schemas.microsoft.com/office/word/2010/wordprocessingShape" mc:Ignorable="w14 w15 wp14">
   <w:abstractNum w:abstractNumId="0" w15:restartNumberingAfterBreak="0">
     <w:nsid w:val="00BB34CD"/>
     <w:multiLevelType w:val="multilevel"/>
@@ -3556,7 +1728,7 @@
 </file>
 
 <file path=word/styles.xml><?xml version="1.0" encoding="utf-8"?>
-<w:styles xmlns:mc="http://schemas.openxmlformats.org/markup-compatibility/2006" xmlns:r="http://schemas.openxmlformats.org/officeDocument/2006/relationships" xmlns:w="http://schemas.openxmlformats.org/wordprocessingml/2006/main" xmlns:w14="http://schemas.microsoft.com/office/word/2010/wordml" xmlns:w15="http://schemas.microsoft.com/office/word/2012/wordml" xmlns:w16se="http://schemas.microsoft.com/office/word/2015/wordml/symex" mc:Ignorable="w14 w15 w16se">
+<w:styles xmlns:mc="http://schemas.openxmlformats.org/markup-compatibility/2006" xmlns:r="http://schemas.openxmlformats.org/officeDocument/2006/relationships" xmlns:w="http://schemas.openxmlformats.org/wordprocessingml/2006/main" xmlns:w14="http://schemas.microsoft.com/office/word/2010/wordml" xmlns:w15="http://schemas.microsoft.com/office/word/2012/wordml" mc:Ignorable="w14 w15">
   <w:docDefaults>
     <w:rPrDefault>
       <w:rPr>
@@ -5426,7 +3598,7 @@
       <w:rFonts w:cs="Lohit Devanagari"/>
     </w:rPr>
   </w:style>
-  <w:style w:type="paragraph" w:styleId="TtuloTDC">
+  <w:style w:type="paragraph" w:styleId="TtulodeTDC">
     <w:name w:val="TOC Heading"/>
     <w:basedOn w:val="Ttulo1"/>
     <w:next w:val="Normal"/>
@@ -5570,6 +3742,17 @@
         <w:insideV w:val="single" w:sz="4" w:space="0" w:color="auto"/>
       </w:tblBorders>
     </w:tblPr>
+  </w:style>
+  <w:style w:type="character" w:styleId="Hipervnculo">
+    <w:name w:val="Hyperlink"/>
+    <w:basedOn w:val="Fuentedeprrafopredeter"/>
+    <w:uiPriority w:val="99"/>
+    <w:unhideWhenUsed/>
+    <w:rsid w:val="002963CD"/>
+    <w:rPr>
+      <w:color w:val="0563C1" w:themeColor="hyperlink"/>
+      <w:u w:val="single"/>
+    </w:rPr>
   </w:style>
 </w:styles>
 </file>
@@ -5840,7 +4023,7 @@
 </file>
 
 <file path=customXml/itemProps1.xml><?xml version="1.0" encoding="utf-8"?>
-<ds:datastoreItem xmlns:ds="http://schemas.openxmlformats.org/officeDocument/2006/customXml" ds:itemID="{603F640B-1A89-49BA-AA21-7AC553249A87}">
+<ds:datastoreItem xmlns:ds="http://schemas.openxmlformats.org/officeDocument/2006/customXml" ds:itemID="{7F3EC836-D163-4861-8A56-028642AB6361}">
   <ds:schemaRefs>
     <ds:schemaRef ds:uri="http://schemas.openxmlformats.org/officeDocument/2006/bibliography"/>
   </ds:schemaRefs>

</xml_diff>